<commit_message>
cambios en diagramas de acuerdo al código
</commit_message>
<xml_diff>
--- a/TP Nº 6.docx
+++ b/TP Nº 6.docx
@@ -50,7 +50,7 @@
           <w:color w:val="000000"/>
           <w:szCs w:val="24"/>
         </w:rPr>
-        <w:t>Agustín Metz</w:t>
+        <w:t xml:space="preserve">Agustín </w:t>
       </w:r>
       <w:r>
         <w:rPr>
@@ -58,97 +58,76 @@
           <w:color w:val="000000"/>
           <w:szCs w:val="24"/>
         </w:rPr>
-        <w:t xml:space="preserve">, </w:t>
-      </w:r>
-      <w:r>
-        <w:rPr>
-          <w:color w:val="000000"/>
-          <w:szCs w:val="24"/>
-        </w:rPr>
-        <w:t>UTN FRBA</w:t>
-      </w:r>
-      <w:r>
-        <w:rPr>
-          <w:color w:val="000000"/>
-          <w:szCs w:val="24"/>
-        </w:rPr>
-        <w:t xml:space="preserve">, </w:t>
-      </w:r>
-      <w:r>
-        <w:rPr>
-          <w:color w:val="000000"/>
-          <w:szCs w:val="24"/>
-        </w:rPr>
-        <w:t>agustinp.metz@gmail.com</w:t>
-      </w:r>
-      <w:r>
-        <w:rPr>
-          <w:color w:val="000000"/>
-          <w:szCs w:val="24"/>
-        </w:rPr>
-        <w:t xml:space="preserve"> </w:t>
-      </w:r>
-    </w:p>
-    <w:p>
-      <w:pPr>
-        <w:spacing w:before="0" w:line="312" w:lineRule="auto"/>
-        <w:jc w:val="center"/>
-      </w:pPr>
-      <w:commentRangeStart w:id="1"/>
+        <w:t xml:space="preserve">Pablo </w:t>
+      </w:r>
       <w:r>
         <w:rPr>
           <w:b/>
           <w:color w:val="000000"/>
           <w:szCs w:val="24"/>
         </w:rPr>
-        <w:t xml:space="preserve">Leandro </w:t>
-      </w:r>
-      <w:proofErr w:type="spellStart"/>
+        <w:t>Metz</w:t>
+      </w:r>
       <w:r>
         <w:rPr>
           <w:b/>
           <w:color w:val="000000"/>
           <w:szCs w:val="24"/>
         </w:rPr>
-        <w:t>Narosky</w:t>
-      </w:r>
-      <w:proofErr w:type="spellEnd"/>
+        <w:t xml:space="preserve">, </w:t>
+      </w:r>
+      <w:r>
+        <w:rPr>
+          <w:color w:val="000000"/>
+          <w:szCs w:val="24"/>
+        </w:rPr>
+        <w:t>UTN FRBA</w:t>
+      </w:r>
+      <w:r>
+        <w:rPr>
+          <w:color w:val="000000"/>
+          <w:szCs w:val="24"/>
+        </w:rPr>
+        <w:t xml:space="preserve">, </w:t>
+      </w:r>
+      <w:r>
+        <w:rPr>
+          <w:color w:val="000000"/>
+          <w:szCs w:val="24"/>
+        </w:rPr>
+        <w:t>agustinp.metz@gmail.com</w:t>
+      </w:r>
+      <w:r>
+        <w:rPr>
+          <w:color w:val="000000"/>
+          <w:szCs w:val="24"/>
+        </w:rPr>
+        <w:t xml:space="preserve"> </w:t>
+      </w:r>
+    </w:p>
+    <w:p>
+      <w:pPr>
+        <w:spacing w:before="0" w:line="312" w:lineRule="auto"/>
+        <w:jc w:val="center"/>
+      </w:pPr>
       <w:r>
         <w:rPr>
           <w:b/>
           <w:color w:val="000000"/>
           <w:szCs w:val="24"/>
         </w:rPr>
-        <w:t xml:space="preserve">, </w:t>
-      </w:r>
-      <w:r>
-        <w:rPr>
-          <w:color w:val="000000"/>
-          <w:szCs w:val="24"/>
-        </w:rPr>
-        <w:t>UTN FRBA</w:t>
-      </w:r>
-      <w:r>
-        <w:rPr>
-          <w:color w:val="000000"/>
-          <w:szCs w:val="24"/>
-        </w:rPr>
-        <w:t xml:space="preserve">, correo electrónico </w:t>
-      </w:r>
-    </w:p>
-    <w:p>
-      <w:pPr>
-        <w:spacing w:before="0" w:after="360" w:line="312" w:lineRule="auto"/>
-        <w:jc w:val="center"/>
-      </w:pPr>
+        <w:t xml:space="preserve">Leandro </w:t>
+      </w:r>
+      <w:proofErr w:type="spellStart"/>
       <w:r>
         <w:rPr>
           <w:b/>
           <w:color w:val="000000"/>
           <w:szCs w:val="24"/>
         </w:rPr>
-        <w:t>Romero Federico Ariel</w:t>
-      </w:r>
+        <w:t>Narosky</w:t>
+      </w:r>
+      <w:proofErr w:type="spellEnd"/>
       <w:r>
         <w:rPr>
           <w:b/>
@@ -176,7 +155,7 @@
           <w:color w:val="000000"/>
           <w:szCs w:val="24"/>
         </w:rPr>
-        <w:t>fecheromero@gmail.com</w:t>
+        <w:t>leandro.narosky@gmail.com</w:t>
       </w:r>
       <w:r>
         <w:rPr>
@@ -185,12 +164,63 @@
         </w:rPr>
         <w:t xml:space="preserve"> </w:t>
       </w:r>
-      <w:commentRangeEnd w:id="1"/>
-      <w:r>
-        <w:rPr>
-          <w:rStyle w:val="Refdecomentario"/>
-        </w:rPr>
-        <w:commentReference w:id="1"/>
+    </w:p>
+    <w:p>
+      <w:pPr>
+        <w:spacing w:before="0" w:after="360" w:line="312" w:lineRule="auto"/>
+        <w:jc w:val="center"/>
+      </w:pPr>
+      <w:r>
+        <w:rPr>
+          <w:b/>
+          <w:color w:val="000000"/>
+          <w:szCs w:val="24"/>
+        </w:rPr>
+        <w:t>Federico Ariel</w:t>
+      </w:r>
+      <w:r>
+        <w:rPr>
+          <w:b/>
+          <w:color w:val="000000"/>
+          <w:szCs w:val="24"/>
+        </w:rPr>
+        <w:t xml:space="preserve"> Romero</w:t>
+      </w:r>
+      <w:r>
+        <w:rPr>
+          <w:b/>
+          <w:color w:val="000000"/>
+          <w:szCs w:val="24"/>
+        </w:rPr>
+        <w:t xml:space="preserve">, </w:t>
+      </w:r>
+      <w:r>
+        <w:rPr>
+          <w:color w:val="000000"/>
+          <w:szCs w:val="24"/>
+        </w:rPr>
+        <w:t>UTN FRBA</w:t>
+      </w:r>
+      <w:r>
+        <w:rPr>
+          <w:color w:val="000000"/>
+          <w:szCs w:val="24"/>
+        </w:rPr>
+        <w:t xml:space="preserve">, </w:t>
+      </w:r>
+      <w:r>
+        <w:rPr>
+          <w:color w:val="000000"/>
+          <w:szCs w:val="24"/>
+        </w:rPr>
+        <w:t>fecheromero@gmail.com</w:t>
+      </w:r>
+      <w:r>
+        <w:rPr>
+          <w:color w:val="000000"/>
+          <w:szCs w:val="24"/>
+        </w:rPr>
+        <w:t xml:space="preserve"> </w:t>
       </w:r>
     </w:p>
     <w:p>
@@ -207,12 +237,209 @@
         </w:rPr>
         <w:t xml:space="preserve">— </w:t>
       </w:r>
+      <w:commentRangeStart w:id="1"/>
       <w:r>
         <w:rPr>
           <w:spacing w:val="-2"/>
           <w:szCs w:val="18"/>
         </w:rPr>
-        <w:t>En este trabajo se desarrolla una aplicación práctica de un caso real de simulación bajo la metodología evento a evento. El caso elegido se basa en el modelo de un negocio de “comida al peso”. Dichos negocios se caracterizan por que los clientes tienen a su disposición en góndolas distintos tipos de comida y ellos mismos arman sus bandejas las cuales son cobradas según su peso en la caja. El local elegido se caracteriza además por tener 2 cajas: una que se encarga de envolver la bandeja  y la otra que  pesa la bandeja y cobra. El problema puntual de este local es que a veces se acumula una gran cantidad de gente en ambas colas y también al tener encadenadas las tareas de las cajas es posible que una de las actividades castigue a la otra y por ello decidimos analizar qué pasaría si tuviera N cajas de envoltura y M cajas de cobro, buscando cual es la combinación más óptima de dichos valores para evitar tiempos de espera excesivos y tiempos ociosos excesivos.</w:t>
+        <w:t>En este trabajo se desarrolla una aplicación práctica de un caso real de simulación bajo la metodología evento a evento. El caso elegido se basa en el modelo de un negocio de “comida al peso”. Dichos negocios se caracterizan por que los clientes tienen a su disposición</w:t>
+      </w:r>
+      <w:r>
+        <w:rPr>
+          <w:spacing w:val="-2"/>
+          <w:szCs w:val="18"/>
+        </w:rPr>
+        <w:t>,</w:t>
+      </w:r>
+      <w:r>
+        <w:rPr>
+          <w:spacing w:val="-2"/>
+          <w:szCs w:val="18"/>
+        </w:rPr>
+        <w:t xml:space="preserve"> en góndolas</w:t>
+      </w:r>
+      <w:r>
+        <w:rPr>
+          <w:spacing w:val="-2"/>
+          <w:szCs w:val="18"/>
+        </w:rPr>
+        <w:t>,</w:t>
+      </w:r>
+      <w:r>
+        <w:rPr>
+          <w:spacing w:val="-2"/>
+          <w:szCs w:val="18"/>
+        </w:rPr>
+        <w:t xml:space="preserve"> distintos tipos de comida y ellos mismos arman sus bandejas</w:t>
+      </w:r>
+      <w:r>
+        <w:rPr>
+          <w:spacing w:val="-2"/>
+          <w:szCs w:val="18"/>
+        </w:rPr>
+        <w:t>.</w:t>
+      </w:r>
+      <w:r>
+        <w:rPr>
+          <w:spacing w:val="-2"/>
+          <w:szCs w:val="18"/>
+        </w:rPr>
+        <w:t xml:space="preserve"> </w:t>
+      </w:r>
+      <w:r>
+        <w:rPr>
+          <w:spacing w:val="-2"/>
+          <w:szCs w:val="18"/>
+        </w:rPr>
+        <w:t>Estas</w:t>
+      </w:r>
+      <w:r>
+        <w:rPr>
+          <w:spacing w:val="-2"/>
+          <w:szCs w:val="18"/>
+        </w:rPr>
+        <w:t xml:space="preserve">  son cobradas según su peso en la caja. El local elegido se caracteriza</w:t>
+      </w:r>
+      <w:r>
+        <w:rPr>
+          <w:spacing w:val="-2"/>
+          <w:szCs w:val="18"/>
+        </w:rPr>
+        <w:t>,</w:t>
+      </w:r>
+      <w:r>
+        <w:rPr>
+          <w:spacing w:val="-2"/>
+          <w:szCs w:val="18"/>
+        </w:rPr>
+        <w:t xml:space="preserve"> además</w:t>
+      </w:r>
+      <w:r>
+        <w:rPr>
+          <w:spacing w:val="-2"/>
+          <w:szCs w:val="18"/>
+        </w:rPr>
+        <w:t>,</w:t>
+      </w:r>
+      <w:r>
+        <w:rPr>
+          <w:spacing w:val="-2"/>
+          <w:szCs w:val="18"/>
+        </w:rPr>
+        <w:t xml:space="preserve"> por tener 2 cajas: una que se encarga de envolver la bandeja  y la otra que  pesa la bandeja y cobra. El problema puntual de este local es que a veces se acumula una gran cantidad de gente en ambas colas y también</w:t>
+      </w:r>
+      <w:r>
+        <w:rPr>
+          <w:spacing w:val="-2"/>
+          <w:szCs w:val="18"/>
+        </w:rPr>
+        <w:t>,</w:t>
+      </w:r>
+      <w:r>
+        <w:rPr>
+          <w:spacing w:val="-2"/>
+          <w:szCs w:val="18"/>
+        </w:rPr>
+        <w:t xml:space="preserve"> al tener encadenadas las tareas de las cajas</w:t>
+      </w:r>
+      <w:r>
+        <w:rPr>
+          <w:spacing w:val="-2"/>
+          <w:szCs w:val="18"/>
+        </w:rPr>
+        <w:t>,</w:t>
+      </w:r>
+      <w:r>
+        <w:rPr>
+          <w:spacing w:val="-2"/>
+          <w:szCs w:val="18"/>
+        </w:rPr>
+        <w:t xml:space="preserve"> es posible que una de las actividades castigue a la otra</w:t>
+      </w:r>
+      <w:r>
+        <w:rPr>
+          <w:spacing w:val="-2"/>
+          <w:szCs w:val="18"/>
+        </w:rPr>
+        <w:t>.</w:t>
+      </w:r>
+      <w:r>
+        <w:rPr>
+          <w:spacing w:val="-2"/>
+          <w:szCs w:val="18"/>
+        </w:rPr>
+        <w:t xml:space="preserve"> </w:t>
+      </w:r>
+      <w:r>
+        <w:rPr>
+          <w:spacing w:val="-2"/>
+          <w:szCs w:val="18"/>
+        </w:rPr>
+        <w:t>P</w:t>
+      </w:r>
+      <w:r>
+        <w:rPr>
+          <w:spacing w:val="-2"/>
+          <w:szCs w:val="18"/>
+        </w:rPr>
+        <w:t>or ello</w:t>
+      </w:r>
+      <w:r>
+        <w:rPr>
+          <w:spacing w:val="-2"/>
+          <w:szCs w:val="18"/>
+        </w:rPr>
+        <w:t>,</w:t>
+      </w:r>
+      <w:r>
+        <w:rPr>
+          <w:spacing w:val="-2"/>
+          <w:szCs w:val="18"/>
+        </w:rPr>
+        <w:t xml:space="preserve"> decidimos a</w:t>
+      </w:r>
+      <w:r>
+        <w:rPr>
+          <w:spacing w:val="-2"/>
+          <w:szCs w:val="18"/>
+        </w:rPr>
+        <w:t>nalizar qué pasaría si tuviera CE</w:t>
+      </w:r>
+      <w:r>
+        <w:rPr>
+          <w:spacing w:val="-2"/>
+          <w:szCs w:val="18"/>
+        </w:rPr>
+        <w:t xml:space="preserve"> cajas de envoltura y </w:t>
+      </w:r>
+      <w:r>
+        <w:rPr>
+          <w:spacing w:val="-2"/>
+          <w:szCs w:val="18"/>
+        </w:rPr>
+        <w:t>CC</w:t>
+      </w:r>
+      <w:r>
+        <w:rPr>
+          <w:spacing w:val="-2"/>
+          <w:szCs w:val="18"/>
+        </w:rPr>
+        <w:t xml:space="preserve"> cajas de cobro, buscando cual es la combinación más óptima de dichos valores para evitar tiempos de espera y tiempos ociosos excesivos</w:t>
+      </w:r>
+      <w:commentRangeEnd w:id="1"/>
+      <w:r>
+        <w:rPr>
+          <w:rStyle w:val="Refdecomentario"/>
+        </w:rPr>
+        <w:commentReference w:id="1"/>
+      </w:r>
+      <w:r>
+        <w:rPr>
+          <w:spacing w:val="-2"/>
+          <w:szCs w:val="18"/>
+        </w:rPr>
+        <w:t>.</w:t>
       </w:r>
     </w:p>
     <w:p>
@@ -330,15 +557,16 @@
           <w:u w:val="single"/>
         </w:rPr>
       </w:pPr>
+    </w:p>
+    <w:p/>
+    <w:p/>
+    <w:p/>
+    <w:p/>
+    <w:p/>
+    <w:p>
       <w:bookmarkStart w:id="2" w:name="_GoBack"/>
       <w:bookmarkEnd w:id="2"/>
     </w:p>
-    <w:p/>
-    <w:p/>
-    <w:p/>
-    <w:p/>
-    <w:p/>
-    <w:p/>
     <w:p/>
     <w:p/>
     <w:p/>
@@ -549,6 +777,14 @@
             <w:r>
               <w:t>PEE, PEC</w:t>
             </w:r>
+            <w:r>
+              <w:t>, PTOE, PTOC,</w:t>
+            </w:r>
+          </w:p>
+          <w:p>
+            <w:r>
+              <w:t>CAD, PA</w:t>
+            </w:r>
           </w:p>
         </w:tc>
         <w:tc>
@@ -558,6 +794,9 @@
           <w:p>
             <w:r>
               <w:t>Promedio de espera en Envoltura; Promedio de espera en Cobro</w:t>
+            </w:r>
+            <w:r>
+              <w:t>; Porcentaje de tiempo ocioso en Envoltura; Porcentaje de tiempo ocioso en Cobro; Cantidad arrepentidos diarios; Porcentaje arrepentidos</w:t>
             </w:r>
           </w:p>
         </w:tc>
@@ -892,8 +1131,6 @@
     <w:p/>
     <w:p/>
     <w:p/>
-    <w:p/>
-    <w:p/>
     <w:p>
       <w:pPr>
         <w:pStyle w:val="Prrafodelista"/>
@@ -974,11 +1211,11 @@
             <v:path o:extrusionok="f" gradientshapeok="t" o:connecttype="rect"/>
             <o:lock v:ext="edit" aspectratio="t"/>
           </v:shapetype>
-          <v:shape id="_x0000_s1028" type="#_x0000_t75" style="position:absolute;left:0;text-align:left;margin-left:22.3pt;margin-top:58.9pt;width:409.05pt;height:622.85pt;z-index:251659264;mso-position-horizontal-relative:margin;mso-position-vertical-relative:margin">
+          <v:shape id="_x0000_s1028" type="#_x0000_t75" style="position:absolute;left:0;text-align:left;margin-left:22.3pt;margin-top:58.9pt;width:409.15pt;height:623pt;z-index:251659264;mso-position-horizontal-relative:margin;mso-position-vertical-relative:margin">
             <v:imagedata r:id="rId10" o:title=""/>
             <w10:wrap type="square" anchorx="margin" anchory="margin"/>
           </v:shape>
-          <o:OLEObject Type="Embed" ProgID="Visio.Drawing.11" ShapeID="_x0000_s1028" DrawAspect="Content" ObjectID="_1555690156" r:id="rId11"/>
+          <o:OLEObject Type="Embed" ProgID="Visio.Drawing.11" ShapeID="_x0000_s1028" DrawAspect="Content" ObjectID="_1555701024" r:id="rId11"/>
         </w:pict>
       </w:r>
       <w:r>
@@ -1040,49 +1277,14 @@
           <w:noProof/>
         </w:rPr>
         <w:pict>
-          <v:shape id="_x0000_s1030" type="#_x0000_t75" style="position:absolute;left:0;text-align:left;margin-left:91.6pt;margin-top:33.6pt;width:263.2pt;height:658.25pt;z-index:251658239;mso-position-horizontal-relative:margin;mso-position-vertical-relative:margin">
+          <v:shape id="_x0000_s1036" type="#_x0000_t75" style="position:absolute;left:0;text-align:left;margin-left:0;margin-top:0;width:424.05pt;height:635.75pt;z-index:251671552;mso-position-horizontal:center;mso-position-horizontal-relative:margin;mso-position-vertical:center;mso-position-vertical-relative:margin">
             <v:imagedata r:id="rId12" o:title=""/>
             <w10:wrap type="square" anchorx="margin" anchory="margin"/>
           </v:shape>
-          <o:OLEObject Type="Embed" ProgID="Visio.Drawing.11" ShapeID="_x0000_s1030" DrawAspect="Content" ObjectID="_1555690157" r:id="rId13"/>
+          <o:OLEObject Type="Embed" ProgID="Visio.Drawing.11" ShapeID="_x0000_s1036" DrawAspect="Content" ObjectID="_1555701025" r:id="rId13"/>
         </w:pict>
       </w:r>
     </w:p>
-    <w:p>
-      <w:pPr>
-        <w:pStyle w:val="Prrafodelista"/>
-        <w:ind w:left="576"/>
-      </w:pPr>
-    </w:p>
-    <w:p/>
-    <w:p/>
-    <w:p/>
-    <w:p/>
-    <w:p/>
-    <w:p/>
-    <w:p/>
-    <w:p/>
-    <w:p/>
-    <w:p/>
-    <w:p/>
-    <w:p/>
-    <w:p/>
-    <w:p/>
-    <w:p/>
-    <w:p/>
-    <w:p/>
-    <w:p/>
-    <w:p/>
-    <w:p/>
-    <w:p/>
-    <w:p/>
-    <w:p/>
-    <w:p/>
-    <w:p/>
-    <w:p/>
-    <w:p/>
-    <w:p/>
-    <w:p/>
     <w:p/>
     <w:p/>
     <w:p/>
@@ -1093,11 +1295,29 @@
           <w:noProof/>
         </w:rPr>
         <w:pict>
-          <v:shape id="_x0000_s1031" type="#_x0000_t75" style="position:absolute;left:0;text-align:left;margin-left:2.05pt;margin-top:19.7pt;width:449.5pt;height:647.1pt;z-index:251663360;mso-position-horizontal-relative:margin;mso-position-vertical-relative:margin">
+          <v:shape id="_x0000_s1035" type="#_x0000_t75" style="position:absolute;left:0;text-align:left;margin-left:-.1pt;margin-top:19.7pt;width:453.95pt;height:588.8pt;z-index:251669504;mso-position-horizontal-relative:margin;mso-position-vertical-relative:margin">
             <v:imagedata r:id="rId14" o:title=""/>
             <w10:wrap type="square" anchorx="margin" anchory="margin"/>
           </v:shape>
-          <o:OLEObject Type="Embed" ProgID="Visio.Drawing.11" ShapeID="_x0000_s1031" DrawAspect="Content" ObjectID="_1555690158" r:id="rId15"/>
+          <o:OLEObject Type="Embed" ProgID="Visio.Drawing.11" ShapeID="_x0000_s1035" DrawAspect="Content" ObjectID="_1555701026" r:id="rId15"/>
+        </w:pict>
+      </w:r>
+      <w:r>
+        <w:br w:type="page"/>
+      </w:r>
+    </w:p>
+    <w:p>
+      <w:r>
+        <w:rPr>
+          <w:noProof/>
+        </w:rPr>
+        <w:lastRenderedPageBreak/>
+        <w:pict>
+          <v:shape id="_x0000_s1031" type="#_x0000_t75" style="position:absolute;left:0;text-align:left;margin-left:2.05pt;margin-top:19.7pt;width:449.5pt;height:647.1pt;z-index:251663360;mso-position-horizontal-relative:margin;mso-position-vertical-relative:margin">
+            <v:imagedata r:id="rId16" o:title=""/>
+            <w10:wrap type="square" anchorx="margin" anchory="margin"/>
+          </v:shape>
+          <o:OLEObject Type="Embed" ProgID="Visio.Drawing.11" ShapeID="_x0000_s1031" DrawAspect="Content" ObjectID="_1555701027" r:id="rId17"/>
         </w:pict>
       </w:r>
     </w:p>
@@ -1108,7 +1328,6 @@
         </w:tabs>
       </w:pPr>
       <w:r>
-        <w:lastRenderedPageBreak/>
         <w:tab/>
       </w:r>
     </w:p>
@@ -1130,6 +1349,7 @@
         <w:rPr>
           <w:b/>
         </w:rPr>
+        <w:lastRenderedPageBreak/>
         <w:t>Funciones de densidad de probabilidad</w:t>
       </w:r>
     </w:p>
@@ -1203,128 +1423,129 @@
         </w:rPr>
         <w:pict>
           <v:shape id="_x0000_s1032" type="#_x0000_t75" style="position:absolute;left:0;text-align:left;margin-left:107.15pt;margin-top:163.95pt;width:225.75pt;height:429.75pt;z-index:251665408;mso-position-horizontal-relative:margin;mso-position-vertical-relative:margin">
-            <v:imagedata r:id="rId16" o:title=""/>
-            <w10:wrap type="square" anchorx="margin" anchory="margin"/>
-          </v:shape>
-          <o:OLEObject Type="Embed" ProgID="Visio.Drawing.11" ShapeID="_x0000_s1032" DrawAspect="Content" ObjectID="_1555690159" r:id="rId17"/>
-        </w:pict>
-      </w:r>
-    </w:p>
-    <w:p/>
-    <w:p/>
-    <w:p/>
-    <w:p/>
-    <w:p/>
-    <w:p/>
-    <w:p/>
-    <w:p/>
-    <w:p/>
-    <w:p/>
-    <w:p/>
-    <w:p/>
-    <w:p/>
-    <w:p/>
-    <w:p/>
-    <w:p/>
-    <w:p/>
-    <w:p/>
-    <w:p/>
-    <w:p/>
-    <w:p/>
-    <w:p/>
-    <w:p/>
-    <w:p/>
-    <w:p/>
-    <w:p/>
-    <w:p>
-      <w:r>
-        <w:lastRenderedPageBreak/>
-        <w:t>Tiempo atención en cola de cobro:</w:t>
-      </w:r>
-    </w:p>
-    <w:p>
-      <w:pPr>
-        <w:pStyle w:val="Ecuaciones"/>
-      </w:pPr>
-      <w:proofErr w:type="gramStart"/>
-      <w:r>
-        <w:t>f</w:t>
-      </w:r>
-      <w:proofErr w:type="gramEnd"/>
-      <w:r>
-        <w:t xml:space="preserve"> (4) = 2 f(2)</w:t>
-      </w:r>
-      <w:r>
-        <w:t xml:space="preserve">  </w:t>
-      </w:r>
-      <w:r>
-        <w:t xml:space="preserve"> [2;4]</w:t>
-      </w:r>
-    </w:p>
-    <w:p>
-      <w:pPr>
-        <w:pStyle w:val="Ecuaciones"/>
-      </w:pPr>
-      <w:proofErr w:type="gramStart"/>
-      <w:r>
-        <w:t>f(</w:t>
-      </w:r>
-      <w:proofErr w:type="gramEnd"/>
-      <w:r>
-        <w:t>x) = x/6</w:t>
-      </w:r>
-    </w:p>
-    <w:p>
-      <w:pPr>
-        <w:pStyle w:val="Ecuaciones"/>
-      </w:pPr>
-      <w:proofErr w:type="spellStart"/>
-      <w:r>
-        <w:t>Máx</w:t>
-      </w:r>
-      <w:proofErr w:type="spellEnd"/>
-      <w:r>
-        <w:t xml:space="preserve"> </w:t>
-      </w:r>
-      <w:proofErr w:type="gramStart"/>
-      <w:r>
-        <w:t>( f</w:t>
-      </w:r>
-      <w:proofErr w:type="gramEnd"/>
-      <w:r>
-        <w:t>(x) ) =&gt; (</w:t>
-      </w:r>
-      <w:proofErr w:type="spellStart"/>
-      <w:r>
-        <w:t>x,y</w:t>
-      </w:r>
-      <w:proofErr w:type="spellEnd"/>
-      <w:r>
-        <w:t>) = (4, 2/3)</w:t>
-      </w:r>
-    </w:p>
-    <w:p>
-      <w:pPr>
-        <w:pStyle w:val="Ecuaciones"/>
-      </w:pPr>
-      <w:r>
-        <w:t>M = 2/3 (Método del rechazo)</w:t>
-      </w:r>
-    </w:p>
-    <w:p>
-      <w:pPr>
-        <w:pStyle w:val="Ecuaciones"/>
-      </w:pPr>
-      <w:r>
-        <w:rPr>
-          <w:noProof/>
-        </w:rPr>
-        <w:pict>
-          <v:shape id="_x0000_s1033" type="#_x0000_t75" style="position:absolute;left:0;text-align:left;margin-left:0;margin-top:0;width:225.75pt;height:429.75pt;z-index:251667456;mso-position-horizontal:center;mso-position-horizontal-relative:margin;mso-position-vertical:center;mso-position-vertical-relative:margin">
             <v:imagedata r:id="rId18" o:title=""/>
             <w10:wrap type="square" anchorx="margin" anchory="margin"/>
           </v:shape>
-          <o:OLEObject Type="Embed" ProgID="Visio.Drawing.11" ShapeID="_x0000_s1033" DrawAspect="Content" ObjectID="_1555690160" r:id="rId19"/>
+          <o:OLEObject Type="Embed" ProgID="Visio.Drawing.11" ShapeID="_x0000_s1032" DrawAspect="Content" ObjectID="_1555701028" r:id="rId19"/>
+        </w:pict>
+      </w:r>
+    </w:p>
+    <w:p/>
+    <w:p/>
+    <w:p/>
+    <w:p/>
+    <w:p/>
+    <w:p/>
+    <w:p/>
+    <w:p/>
+    <w:p/>
+    <w:p/>
+    <w:p/>
+    <w:p/>
+    <w:p/>
+    <w:p/>
+    <w:p/>
+    <w:p/>
+    <w:p/>
+    <w:p/>
+    <w:p/>
+    <w:p/>
+    <w:p/>
+    <w:p/>
+    <w:p/>
+    <w:p/>
+    <w:p/>
+    <w:p/>
+    <w:p/>
+    <w:p>
+      <w:r>
+        <w:lastRenderedPageBreak/>
+        <w:t>Tiempo atención en cola de cobro:</w:t>
+      </w:r>
+    </w:p>
+    <w:p>
+      <w:pPr>
+        <w:pStyle w:val="Ecuaciones"/>
+      </w:pPr>
+      <w:proofErr w:type="gramStart"/>
+      <w:r>
+        <w:t>f</w:t>
+      </w:r>
+      <w:proofErr w:type="gramEnd"/>
+      <w:r>
+        <w:t xml:space="preserve"> (4) = 2 f(2)</w:t>
+      </w:r>
+      <w:r>
+        <w:t xml:space="preserve">  </w:t>
+      </w:r>
+      <w:r>
+        <w:t xml:space="preserve"> [2;4]</w:t>
+      </w:r>
+    </w:p>
+    <w:p>
+      <w:pPr>
+        <w:pStyle w:val="Ecuaciones"/>
+      </w:pPr>
+      <w:proofErr w:type="gramStart"/>
+      <w:r>
+        <w:t>f(</w:t>
+      </w:r>
+      <w:proofErr w:type="gramEnd"/>
+      <w:r>
+        <w:t>x) = x/6</w:t>
+      </w:r>
+    </w:p>
+    <w:p>
+      <w:pPr>
+        <w:pStyle w:val="Ecuaciones"/>
+      </w:pPr>
+      <w:proofErr w:type="spellStart"/>
+      <w:r>
+        <w:t>Máx</w:t>
+      </w:r>
+      <w:proofErr w:type="spellEnd"/>
+      <w:r>
+        <w:t xml:space="preserve"> </w:t>
+      </w:r>
+      <w:proofErr w:type="gramStart"/>
+      <w:r>
+        <w:t>( f</w:t>
+      </w:r>
+      <w:proofErr w:type="gramEnd"/>
+      <w:r>
+        <w:t>(x) ) =&gt; (</w:t>
+      </w:r>
+      <w:proofErr w:type="spellStart"/>
+      <w:r>
+        <w:t>x,y</w:t>
+      </w:r>
+      <w:proofErr w:type="spellEnd"/>
+      <w:r>
+        <w:t>) = (4, 2/3)</w:t>
+      </w:r>
+    </w:p>
+    <w:p>
+      <w:pPr>
+        <w:pStyle w:val="Ecuaciones"/>
+      </w:pPr>
+      <w:r>
+        <w:t>M = 2/3 (Método del rechazo)</w:t>
+      </w:r>
+    </w:p>
+    <w:p>
+      <w:pPr>
+        <w:pStyle w:val="Ecuaciones"/>
+      </w:pPr>
+      <w:r>
+        <w:rPr>
+          <w:noProof/>
+        </w:rPr>
+        <w:pict>
+          <v:shape id="_x0000_s1033" type="#_x0000_t75" style="position:absolute;left:0;text-align:left;margin-left:0;margin-top:0;width:225.75pt;height:429.95pt;z-index:251667456;mso-position-horizontal:center;mso-position-horizontal-relative:margin;mso-position-vertical:center;mso-position-vertical-relative:margin">
+            <v:imagedata r:id="rId20" o:title=""/>
+            <w10:wrap type="square" anchorx="margin" anchory="margin"/>
+          </v:shape>
+          <o:OLEObject Type="Embed" ProgID="Visio.Drawing.11" ShapeID="_x0000_s1033" DrawAspect="Content" ObjectID="_1555701029" r:id="rId21"/>
         </w:pict>
       </w:r>
     </w:p>
@@ -1388,13 +1609,6 @@
           <w:tab w:val="left" w:pos="3030"/>
         </w:tabs>
       </w:pPr>
-    </w:p>
-    <w:p>
-      <w:pPr>
-        <w:tabs>
-          <w:tab w:val="left" w:pos="3030"/>
-        </w:tabs>
-      </w:pPr>
       <w:r>
         <w:lastRenderedPageBreak/>
         <w:t>Tiempo de atención en cola de envoltura:</w:t>
@@ -1404,20 +1618,20 @@
       <w:pPr>
         <w:pStyle w:val="Ecuaciones"/>
         <w:rPr>
-          <w:lang w:val="en-US"/>
+          <w:lang w:val="es-ES"/>
         </w:rPr>
       </w:pPr>
       <w:proofErr w:type="gramStart"/>
       <w:r>
         <w:rPr>
-          <w:lang w:val="en-US"/>
+          <w:lang w:val="es-ES"/>
         </w:rPr>
         <w:t>f(</w:t>
       </w:r>
       <w:proofErr w:type="gramEnd"/>
       <w:r>
         <w:rPr>
-          <w:lang w:val="en-US"/>
+          <w:lang w:val="es-ES"/>
         </w:rPr>
         <w:t>x) = ½   [1;3] (equiprobable)</w:t>
       </w:r>
@@ -1426,12 +1640,12 @@
       <w:pPr>
         <w:pStyle w:val="Ecuaciones"/>
         <w:rPr>
-          <w:lang w:val="en-US"/>
-        </w:rPr>
-      </w:pPr>
-      <w:r>
-        <w:rPr>
-          <w:lang w:val="en-US"/>
+          <w:lang w:val="es-ES"/>
+        </w:rPr>
+      </w:pPr>
+      <w:r>
+        <w:rPr>
+          <w:lang w:val="es-ES"/>
         </w:rPr>
         <w:t>F(x) = (x-1) / 2</w:t>
       </w:r>
@@ -1470,10 +1684,10 @@
       </w:pPr>
       <w:r>
         <w:object w:dxaOrig="2225" w:dyaOrig="2881">
-          <v:shape id="_x0000_i1025" type="#_x0000_t75" style="width:111pt;height:2in" o:ole="">
-            <v:imagedata r:id="rId20" o:title=""/>
+          <v:shape id="_x0000_i1025" type="#_x0000_t75" style="width:111.15pt;height:2in" o:ole="">
+            <v:imagedata r:id="rId22" o:title=""/>
           </v:shape>
-          <o:OLEObject Type="Embed" ProgID="Visio.Drawing.11" ShapeID="_x0000_i1025" DrawAspect="Content" ObjectID="_1555690155" r:id="rId21"/>
+          <o:OLEObject Type="Embed" ProgID="Visio.Drawing.11" ShapeID="_x0000_i1025" DrawAspect="Content" ObjectID="_1555701023" r:id="rId23"/>
         </w:object>
       </w:r>
     </w:p>
@@ -1617,11 +1831,11 @@
       </w:r>
     </w:p>
     <w:sectPr>
-      <w:headerReference w:type="even" r:id="rId22"/>
-      <w:headerReference w:type="default" r:id="rId23"/>
-      <w:footerReference w:type="even" r:id="rId24"/>
-      <w:footerReference w:type="default" r:id="rId25"/>
-      <w:headerReference w:type="first" r:id="rId26"/>
+      <w:headerReference w:type="even" r:id="rId24"/>
+      <w:headerReference w:type="default" r:id="rId25"/>
+      <w:footerReference w:type="even" r:id="rId26"/>
+      <w:footerReference w:type="default" r:id="rId27"/>
+      <w:headerReference w:type="first" r:id="rId28"/>
       <w:pgSz w:w="11907" w:h="16839" w:code="9"/>
       <w:pgMar w:top="1418" w:right="1418" w:bottom="1418" w:left="1418" w:header="425" w:footer="709" w:gutter="0"/>
       <w:cols w:space="708"/>
@@ -1634,7 +1848,7 @@
 
 <file path=word/comments.xml><?xml version="1.0" encoding="utf-8"?>
 <w:comments xmlns:wpc="http://schemas.microsoft.com/office/word/2010/wordprocessingCanvas" xmlns:mc="http://schemas.openxmlformats.org/markup-compatibility/2006" xmlns:o="urn:schemas-microsoft-com:office:office" xmlns:r="http://schemas.openxmlformats.org/officeDocument/2006/relationships" xmlns:m="http://schemas.openxmlformats.org/officeDocument/2006/math" xmlns:v="urn:schemas-microsoft-com:vml" xmlns:wp14="http://schemas.microsoft.com/office/word/2010/wordprocessingDrawing" xmlns:wp="http://schemas.openxmlformats.org/drawingml/2006/wordprocessingDrawing" xmlns:w10="urn:schemas-microsoft-com:office:word" xmlns:w="http://schemas.openxmlformats.org/wordprocessingml/2006/main" xmlns:w14="http://schemas.microsoft.com/office/word/2010/wordml" xmlns:wpg="http://schemas.microsoft.com/office/word/2010/wordprocessingGroup" xmlns:wpi="http://schemas.microsoft.com/office/word/2010/wordprocessingInk" xmlns:wne="http://schemas.microsoft.com/office/word/2006/wordml" xmlns:wps="http://schemas.microsoft.com/office/word/2010/wordprocessingShape" mc:Ignorable="w14 wp14">
-  <w:comment w:id="1" w:author="User" w:date="2017-05-07T17:38:00Z" w:initials="U">
+  <w:comment w:id="1" w:author="User" w:date="2017-05-07T22:22:00Z" w:initials="U">
     <w:p>
       <w:pPr>
         <w:pStyle w:val="Textocomentario"/>
@@ -1646,8 +1860,21 @@
         <w:annotationRef/>
       </w:r>
       <w:r>
-        <w:t>COMPLETAR</w:t>
-      </w:r>
+        <w:t xml:space="preserve">Completar con </w:t>
+      </w:r>
+      <w:proofErr w:type="spellStart"/>
+      <w:r>
+        <w:t>resultaods</w:t>
+      </w:r>
+      <w:proofErr w:type="spellEnd"/>
+      <w:r>
+        <w:t xml:space="preserve">, conclusiones, </w:t>
+      </w:r>
+      <w:proofErr w:type="spellStart"/>
+      <w:r>
+        <w:t>etc</w:t>
+      </w:r>
+      <w:proofErr w:type="spellEnd"/>
     </w:p>
   </w:comment>
   <w:comment w:id="3" w:author="User" w:date="2017-05-07T18:04:00Z" w:initials="U">
@@ -1884,7 +2111,7 @@
     <w:r>
       <w:rPr>
         <w:noProof/>
-        <w:lang w:val="es-AR" w:eastAsia="es-AR"/>
+        <w:lang w:val="es-ES" w:eastAsia="es-ES"/>
       </w:rPr>
       <w:drawing>
         <wp:anchor distT="0" distB="0" distL="114300" distR="114300" simplePos="0" relativeHeight="251663360" behindDoc="0" locked="0" layoutInCell="1" allowOverlap="1" wp14:anchorId="059A627C" wp14:editId="0EC0DDF5">
@@ -1950,7 +2177,7 @@
     <w:r>
       <w:rPr>
         <w:noProof/>
-        <w:lang w:val="es-AR" w:eastAsia="es-AR"/>
+        <w:lang w:val="es-ES" w:eastAsia="es-ES"/>
       </w:rPr>
       <mc:AlternateContent>
         <mc:Choice Requires="wps">
@@ -3755,7 +3982,6 @@
       <w:spacing w:after="0" w:line="240" w:lineRule="auto"/>
     </w:pPr>
     <w:tblPr>
-      <w:tblInd w:w="0" w:type="dxa"/>
       <w:tblBorders>
         <w:top w:val="single" w:sz="4" w:space="0" w:color="auto"/>
         <w:left w:val="single" w:sz="4" w:space="0" w:color="auto"/>
@@ -3764,12 +3990,6 @@
         <w:insideH w:val="single" w:sz="4" w:space="0" w:color="auto"/>
         <w:insideV w:val="single" w:sz="4" w:space="0" w:color="auto"/>
       </w:tblBorders>
-      <w:tblCellMar>
-        <w:top w:w="0" w:type="dxa"/>
-        <w:left w:w="108" w:type="dxa"/>
-        <w:bottom w:w="0" w:type="dxa"/>
-        <w:right w:w="108" w:type="dxa"/>
-      </w:tblCellMar>
     </w:tblPr>
   </w:style>
 </w:styles>
@@ -4842,7 +5062,6 @@
       <w:spacing w:after="0" w:line="240" w:lineRule="auto"/>
     </w:pPr>
     <w:tblPr>
-      <w:tblInd w:w="0" w:type="dxa"/>
       <w:tblBorders>
         <w:top w:val="single" w:sz="4" w:space="0" w:color="auto"/>
         <w:left w:val="single" w:sz="4" w:space="0" w:color="auto"/>
@@ -4851,12 +5070,6 @@
         <w:insideH w:val="single" w:sz="4" w:space="0" w:color="auto"/>
         <w:insideV w:val="single" w:sz="4" w:space="0" w:color="auto"/>
       </w:tblBorders>
-      <w:tblCellMar>
-        <w:top w:w="0" w:type="dxa"/>
-        <w:left w:w="108" w:type="dxa"/>
-        <w:bottom w:w="0" w:type="dxa"/>
-        <w:right w:w="108" w:type="dxa"/>
-      </w:tblCellMar>
     </w:tblPr>
   </w:style>
 </w:styles>
@@ -5117,7 +5330,7 @@
   <a:extraClrSchemeLst/>
   <a:extLst>
     <a:ext uri="{05A4C25C-085E-4340-85A3-A5531E510DB2}">
-      <thm15:themeFamily xmlns="" xmlns:thm15="http://schemas.microsoft.com/office/thememl/2012/main" name="Office Theme" id="{62F939B6-93AF-4DB8-9C6B-D6C7DFDC589F}" vid="{4A3C46E8-61CC-4603-A589-7422A47A8E4A}"/>
+      <thm15:themeFamily xmlns:thm15="http://schemas.microsoft.com/office/thememl/2012/main" xmlns="" name="Office Theme" id="{62F939B6-93AF-4DB8-9C6B-D6C7DFDC589F}" vid="{4A3C46E8-61CC-4603-A589-7422A47A8E4A}"/>
     </a:ext>
   </a:extLst>
 </a:theme>
@@ -5128,7 +5341,7 @@
 </file>
 
 <file path=customXml/itemProps1.xml><?xml version="1.0" encoding="utf-8"?>
-<ds:datastoreItem xmlns:ds="http://schemas.openxmlformats.org/officeDocument/2006/customXml" ds:itemID="{D6119297-9744-45B9-87CA-816B1572005B}">
+<ds:datastoreItem xmlns:ds="http://schemas.openxmlformats.org/officeDocument/2006/customXml" ds:itemID="{E8E8219E-FCE5-4227-B607-D43B760E97D3}">
   <ds:schemaRefs>
     <ds:schemaRef ds:uri="http://schemas.openxmlformats.org/officeDocument/2006/bibliography"/>
   </ds:schemaRefs>

</xml_diff>

<commit_message>
agrego escenarios con resultados y tei
</commit_message>
<xml_diff>
--- a/TP Nº 6.docx
+++ b/TP Nº 6.docx
@@ -503,8 +503,6 @@
         </w:rPr>
         <w:t xml:space="preserve">, </w:t>
       </w:r>
-      <w:proofErr w:type="spellStart"/>
-      <w:proofErr w:type="gramStart"/>
       <w:r>
         <w:rPr>
           <w:rFonts w:eastAsia="Times New Roman" w:cs="Times New Roman"/>
@@ -514,9 +512,8 @@
           <w:sz w:val="24"/>
           <w:szCs w:val="18"/>
         </w:rPr>
-        <w:t>evoltura</w:t>
-      </w:r>
-      <w:proofErr w:type="spellEnd"/>
+        <w:t>envoltura, cobro, negocio</w:t>
+      </w:r>
       <w:r>
         <w:rPr>
           <w:rFonts w:eastAsia="Times New Roman" w:cs="Times New Roman"/>
@@ -526,9 +523,8 @@
           <w:sz w:val="24"/>
           <w:szCs w:val="18"/>
         </w:rPr>
-        <w:t xml:space="preserve"> ,cobro</w:t>
-      </w:r>
-      <w:proofErr w:type="gramEnd"/>
+        <w:t xml:space="preserve">, </w:t>
+      </w:r>
       <w:r>
         <w:rPr>
           <w:rFonts w:eastAsia="Times New Roman" w:cs="Times New Roman"/>
@@ -538,7 +534,18 @@
           <w:sz w:val="24"/>
           <w:szCs w:val="18"/>
         </w:rPr>
-        <w:t xml:space="preserve"> ,negocio, colas ,auto-servicio</w:t>
+        <w:t>colas, auto</w:t>
+      </w:r>
+      <w:r>
+        <w:rPr>
+          <w:rFonts w:eastAsia="Times New Roman" w:cs="Times New Roman"/>
+          <w:b w:val="0"/>
+          <w:i/>
+          <w:spacing w:val="-2"/>
+          <w:sz w:val="24"/>
+          <w:szCs w:val="18"/>
+        </w:rPr>
+        <w:t>-servicio</w:t>
       </w:r>
       <w:r>
         <w:rPr>
@@ -563,10 +570,7 @@
     <w:p/>
     <w:p/>
     <w:p/>
-    <w:p>
-      <w:bookmarkStart w:id="2" w:name="_GoBack"/>
-      <w:bookmarkEnd w:id="2"/>
-    </w:p>
+    <w:p/>
     <w:p/>
     <w:p/>
     <w:p/>
@@ -886,6 +890,7 @@
             <w:tcW w:w="2302" w:type="dxa"/>
           </w:tcPr>
           <w:p>
+            <w:commentRangeStart w:id="2"/>
             <w:r>
               <w:t>Evento</w:t>
             </w:r>
@@ -954,7 +959,6 @@
             <w:tcW w:w="2302" w:type="dxa"/>
           </w:tcPr>
           <w:p>
-            <w:commentRangeStart w:id="3"/>
             <w:r>
               <w:t>Llegada</w:t>
             </w:r>
@@ -974,13 +978,21 @@
           <w:tcPr>
             <w:tcW w:w="2303" w:type="dxa"/>
           </w:tcPr>
-          <w:p/>
+          <w:p>
+            <w:r>
+              <w:t>Salida de Envoltura</w:t>
+            </w:r>
+          </w:p>
         </w:tc>
         <w:tc>
           <w:tcPr>
             <w:tcW w:w="2303" w:type="dxa"/>
           </w:tcPr>
-          <w:p/>
+          <w:p>
+            <w:r>
+              <w:t xml:space="preserve">NSE &lt;= CE </w:t>
+            </w:r>
+          </w:p>
         </w:tc>
       </w:tr>
       <w:tr>
@@ -1009,12 +1021,26 @@
               <w:t>Salida de Envoltura</w:t>
             </w:r>
           </w:p>
+          <w:p>
+            <w:r>
+              <w:t>Salida de Cobro</w:t>
+            </w:r>
+          </w:p>
         </w:tc>
         <w:tc>
           <w:tcPr>
             <w:tcW w:w="2303" w:type="dxa"/>
           </w:tcPr>
-          <w:p/>
+          <w:p>
+            <w:r>
+              <w:t>NSE &gt;= CE</w:t>
+            </w:r>
+          </w:p>
+          <w:p>
+            <w:r>
+              <w:t>NSC &lt;= CC</w:t>
+            </w:r>
+          </w:p>
         </w:tc>
       </w:tr>
       <w:tr>
@@ -1042,20 +1068,24 @@
             <w:r>
               <w:t>Salida de Cobro</w:t>
             </w:r>
-            <w:commentRangeEnd w:id="3"/>
+          </w:p>
+        </w:tc>
+        <w:tc>
+          <w:tcPr>
+            <w:tcW w:w="2303" w:type="dxa"/>
+          </w:tcPr>
+          <w:p>
+            <w:r>
+              <w:t>NSC &gt;= CC</w:t>
+            </w:r>
+            <w:commentRangeEnd w:id="2"/>
             <w:r>
               <w:rPr>
                 <w:rStyle w:val="Refdecomentario"/>
               </w:rPr>
-              <w:commentReference w:id="3"/>
-            </w:r>
-          </w:p>
-        </w:tc>
-        <w:tc>
-          <w:tcPr>
-            <w:tcW w:w="2303" w:type="dxa"/>
-          </w:tcPr>
-          <w:p/>
+              <w:commentReference w:id="2"/>
+            </w:r>
+          </w:p>
         </w:tc>
       </w:tr>
     </w:tbl>
@@ -1122,6 +1152,59 @@
         </w:tc>
       </w:tr>
     </w:tbl>
+    <w:p>
+      <w:r>
+        <w:t>(</w:t>
+      </w:r>
+      <w:proofErr w:type="gramStart"/>
+      <w:r>
+        <w:t>tiempo</w:t>
+      </w:r>
+      <w:proofErr w:type="gramEnd"/>
+      <w:r>
+        <w:t xml:space="preserve"> </w:t>
+      </w:r>
+      <w:proofErr w:type="spellStart"/>
+      <w:r>
+        <w:t>próx</w:t>
+      </w:r>
+      <w:proofErr w:type="spellEnd"/>
+      <w:r>
+        <w:t xml:space="preserve"> llegada)                (</w:t>
+      </w:r>
+      <w:proofErr w:type="gramStart"/>
+      <w:r>
+        <w:t>tiempo</w:t>
+      </w:r>
+      <w:proofErr w:type="gramEnd"/>
+      <w:r>
+        <w:t xml:space="preserve"> </w:t>
+      </w:r>
+      <w:proofErr w:type="spellStart"/>
+      <w:r>
+        <w:t>próx</w:t>
+      </w:r>
+      <w:proofErr w:type="spellEnd"/>
+      <w:r>
+        <w:t xml:space="preserve"> salida envoltura)   (</w:t>
+      </w:r>
+      <w:proofErr w:type="gramStart"/>
+      <w:r>
+        <w:t>tiempo</w:t>
+      </w:r>
+      <w:proofErr w:type="gramEnd"/>
+      <w:r>
+        <w:t xml:space="preserve"> </w:t>
+      </w:r>
+      <w:proofErr w:type="spellStart"/>
+      <w:r>
+        <w:t>próx</w:t>
+      </w:r>
+      <w:proofErr w:type="spellEnd"/>
+      <w:r>
+        <w:t xml:space="preserve"> salida cobro)</w:t>
+      </w:r>
+    </w:p>
     <w:p/>
     <w:p/>
     <w:p/>
@@ -1130,7 +1213,6 @@
     <w:p/>
     <w:p/>
     <w:p/>
-    <w:p/>
     <w:p>
       <w:pPr>
         <w:pStyle w:val="Prrafodelista"/>
@@ -1148,7 +1230,6 @@
           <w:b/>
           <w:sz w:val="28"/>
         </w:rPr>
-        <w:lastRenderedPageBreak/>
         <w:t>Diagrama</w:t>
       </w:r>
       <w:r>
@@ -1211,11 +1292,11 @@
             <v:path o:extrusionok="f" gradientshapeok="t" o:connecttype="rect"/>
             <o:lock v:ext="edit" aspectratio="t"/>
           </v:shapetype>
-          <v:shape id="_x0000_s1028" type="#_x0000_t75" style="position:absolute;left:0;text-align:left;margin-left:22.3pt;margin-top:58.9pt;width:409.15pt;height:623pt;z-index:251659264;mso-position-horizontal-relative:margin;mso-position-vertical-relative:margin">
+          <v:shape id="_x0000_s1028" type="#_x0000_t75" style="position:absolute;left:0;text-align:left;margin-left:22.3pt;margin-top:70.05pt;width:397.4pt;height:605.1pt;z-index:251659264;mso-position-horizontal-relative:margin;mso-position-vertical-relative:margin">
             <v:imagedata r:id="rId10" o:title=""/>
             <w10:wrap type="square" anchorx="margin" anchory="margin"/>
           </v:shape>
-          <o:OLEObject Type="Embed" ProgID="Visio.Drawing.11" ShapeID="_x0000_s1028" DrawAspect="Content" ObjectID="_1555701024" r:id="rId11"/>
+          <o:OLEObject Type="Embed" ProgID="Visio.Drawing.11" ShapeID="_x0000_s1028" DrawAspect="Content" ObjectID="_1555848084" r:id="rId11"/>
         </w:pict>
       </w:r>
       <w:r>
@@ -1238,6 +1319,307 @@
         <w:rPr>
           <w:b/>
         </w:rPr>
+      </w:pPr>
+    </w:p>
+    <w:p>
+      <w:pPr>
+        <w:pStyle w:val="Prrafodelista"/>
+        <w:ind w:left="576"/>
+        <w:jc w:val="left"/>
+      </w:pPr>
+    </w:p>
+    <w:p>
+      <w:pPr>
+        <w:pStyle w:val="Prrafodelista"/>
+        <w:ind w:left="576"/>
+        <w:jc w:val="left"/>
+      </w:pPr>
+    </w:p>
+    <w:p>
+      <w:pPr>
+        <w:pStyle w:val="Prrafodelista"/>
+        <w:ind w:left="576"/>
+        <w:jc w:val="left"/>
+      </w:pPr>
+    </w:p>
+    <w:p>
+      <w:pPr>
+        <w:pStyle w:val="Prrafodelista"/>
+        <w:ind w:left="576"/>
+        <w:jc w:val="left"/>
+      </w:pPr>
+    </w:p>
+    <w:p>
+      <w:pPr>
+        <w:pStyle w:val="Prrafodelista"/>
+        <w:ind w:left="576"/>
+        <w:jc w:val="left"/>
+      </w:pPr>
+    </w:p>
+    <w:p>
+      <w:pPr>
+        <w:pStyle w:val="Prrafodelista"/>
+        <w:ind w:left="576"/>
+        <w:jc w:val="left"/>
+      </w:pPr>
+    </w:p>
+    <w:p>
+      <w:pPr>
+        <w:pStyle w:val="Prrafodelista"/>
+        <w:ind w:left="576"/>
+        <w:jc w:val="left"/>
+      </w:pPr>
+    </w:p>
+    <w:p>
+      <w:pPr>
+        <w:pStyle w:val="Prrafodelista"/>
+        <w:ind w:left="576"/>
+        <w:jc w:val="left"/>
+      </w:pPr>
+    </w:p>
+    <w:p>
+      <w:pPr>
+        <w:pStyle w:val="Prrafodelista"/>
+        <w:ind w:left="576"/>
+        <w:jc w:val="left"/>
+      </w:pPr>
+    </w:p>
+    <w:p>
+      <w:pPr>
+        <w:pStyle w:val="Prrafodelista"/>
+        <w:ind w:left="576"/>
+        <w:jc w:val="left"/>
+      </w:pPr>
+    </w:p>
+    <w:p>
+      <w:pPr>
+        <w:pStyle w:val="Prrafodelista"/>
+        <w:ind w:left="576"/>
+        <w:jc w:val="left"/>
+      </w:pPr>
+    </w:p>
+    <w:p>
+      <w:pPr>
+        <w:pStyle w:val="Prrafodelista"/>
+        <w:ind w:left="576"/>
+        <w:jc w:val="left"/>
+      </w:pPr>
+    </w:p>
+    <w:p>
+      <w:pPr>
+        <w:pStyle w:val="Prrafodelista"/>
+        <w:ind w:left="576"/>
+        <w:jc w:val="left"/>
+      </w:pPr>
+    </w:p>
+    <w:p>
+      <w:pPr>
+        <w:pStyle w:val="Prrafodelista"/>
+        <w:ind w:left="576"/>
+        <w:jc w:val="left"/>
+      </w:pPr>
+    </w:p>
+    <w:p>
+      <w:pPr>
+        <w:pStyle w:val="Prrafodelista"/>
+        <w:ind w:left="576"/>
+        <w:jc w:val="left"/>
+      </w:pPr>
+    </w:p>
+    <w:p>
+      <w:pPr>
+        <w:pStyle w:val="Prrafodelista"/>
+        <w:ind w:left="576"/>
+        <w:jc w:val="left"/>
+      </w:pPr>
+    </w:p>
+    <w:p>
+      <w:pPr>
+        <w:pStyle w:val="Prrafodelista"/>
+        <w:ind w:left="576"/>
+        <w:jc w:val="left"/>
+      </w:pPr>
+    </w:p>
+    <w:p>
+      <w:pPr>
+        <w:pStyle w:val="Prrafodelista"/>
+        <w:ind w:left="576"/>
+        <w:jc w:val="left"/>
+      </w:pPr>
+    </w:p>
+    <w:p>
+      <w:pPr>
+        <w:pStyle w:val="Prrafodelista"/>
+        <w:ind w:left="576"/>
+        <w:jc w:val="left"/>
+      </w:pPr>
+    </w:p>
+    <w:p>
+      <w:pPr>
+        <w:pStyle w:val="Prrafodelista"/>
+        <w:ind w:left="576"/>
+        <w:jc w:val="left"/>
+      </w:pPr>
+    </w:p>
+    <w:p>
+      <w:pPr>
+        <w:pStyle w:val="Prrafodelista"/>
+        <w:ind w:left="576"/>
+        <w:jc w:val="left"/>
+      </w:pPr>
+    </w:p>
+    <w:p>
+      <w:pPr>
+        <w:pStyle w:val="Prrafodelista"/>
+        <w:ind w:left="576"/>
+        <w:jc w:val="left"/>
+      </w:pPr>
+    </w:p>
+    <w:p>
+      <w:pPr>
+        <w:pStyle w:val="Prrafodelista"/>
+        <w:ind w:left="576"/>
+        <w:jc w:val="left"/>
+      </w:pPr>
+    </w:p>
+    <w:p>
+      <w:pPr>
+        <w:pStyle w:val="Prrafodelista"/>
+        <w:ind w:left="576"/>
+        <w:jc w:val="left"/>
+      </w:pPr>
+    </w:p>
+    <w:p>
+      <w:pPr>
+        <w:pStyle w:val="Prrafodelista"/>
+        <w:ind w:left="576"/>
+        <w:jc w:val="left"/>
+      </w:pPr>
+    </w:p>
+    <w:p>
+      <w:pPr>
+        <w:pStyle w:val="Prrafodelista"/>
+        <w:ind w:left="576"/>
+        <w:jc w:val="left"/>
+      </w:pPr>
+    </w:p>
+    <w:p>
+      <w:pPr>
+        <w:pStyle w:val="Prrafodelista"/>
+        <w:ind w:left="576"/>
+        <w:jc w:val="left"/>
+      </w:pPr>
+    </w:p>
+    <w:p>
+      <w:pPr>
+        <w:pStyle w:val="Prrafodelista"/>
+        <w:ind w:left="576"/>
+        <w:jc w:val="left"/>
+      </w:pPr>
+    </w:p>
+    <w:p>
+      <w:pPr>
+        <w:pStyle w:val="Prrafodelista"/>
+        <w:ind w:left="576"/>
+        <w:jc w:val="left"/>
+      </w:pPr>
+    </w:p>
+    <w:p>
+      <w:pPr>
+        <w:pStyle w:val="Prrafodelista"/>
+        <w:ind w:left="576"/>
+        <w:jc w:val="left"/>
+      </w:pPr>
+    </w:p>
+    <w:p>
+      <w:pPr>
+        <w:pStyle w:val="Prrafodelista"/>
+        <w:ind w:left="576"/>
+        <w:jc w:val="left"/>
+      </w:pPr>
+    </w:p>
+    <w:p>
+      <w:pPr>
+        <w:pStyle w:val="Prrafodelista"/>
+        <w:ind w:left="576"/>
+        <w:jc w:val="left"/>
+      </w:pPr>
+    </w:p>
+    <w:p>
+      <w:pPr>
+        <w:pStyle w:val="Prrafodelista"/>
+        <w:ind w:left="576"/>
+        <w:jc w:val="left"/>
+      </w:pPr>
+    </w:p>
+    <w:p>
+      <w:pPr>
+        <w:pStyle w:val="Prrafodelista"/>
+        <w:ind w:left="576"/>
+        <w:jc w:val="left"/>
+      </w:pPr>
+    </w:p>
+    <w:p>
+      <w:pPr>
+        <w:pStyle w:val="Prrafodelista"/>
+        <w:ind w:left="576"/>
+        <w:jc w:val="left"/>
+      </w:pPr>
+    </w:p>
+    <w:p>
+      <w:pPr>
+        <w:pStyle w:val="Prrafodelista"/>
+        <w:ind w:left="576"/>
+        <w:jc w:val="left"/>
+      </w:pPr>
+    </w:p>
+    <w:p>
+      <w:pPr>
+        <w:pStyle w:val="Prrafodelista"/>
+        <w:ind w:left="576"/>
+        <w:jc w:val="left"/>
+      </w:pPr>
+    </w:p>
+    <w:p>
+      <w:pPr>
+        <w:pStyle w:val="Prrafodelista"/>
+        <w:ind w:left="576"/>
+        <w:jc w:val="left"/>
+      </w:pPr>
+    </w:p>
+    <w:p>
+      <w:pPr>
+        <w:pStyle w:val="Prrafodelista"/>
+        <w:ind w:left="576"/>
+        <w:jc w:val="left"/>
+      </w:pPr>
+    </w:p>
+    <w:p>
+      <w:pPr>
+        <w:pStyle w:val="Prrafodelista"/>
+        <w:ind w:left="576"/>
+        <w:jc w:val="left"/>
+      </w:pPr>
+    </w:p>
+    <w:p>
+      <w:pPr>
+        <w:pStyle w:val="Prrafodelista"/>
+        <w:ind w:left="576"/>
+        <w:jc w:val="left"/>
+      </w:pPr>
+    </w:p>
+    <w:p>
+      <w:pPr>
+        <w:pStyle w:val="Prrafodelista"/>
+        <w:ind w:left="576"/>
+        <w:jc w:val="left"/>
+      </w:pPr>
+    </w:p>
+    <w:p>
+      <w:pPr>
+        <w:pStyle w:val="Prrafodelista"/>
+        <w:ind w:left="576"/>
+        <w:jc w:val="left"/>
       </w:pPr>
     </w:p>
     <w:p>
@@ -1263,6 +1645,7 @@
         <w:rPr>
           <w:b/>
         </w:rPr>
+        <w:lastRenderedPageBreak/>
         <w:t xml:space="preserve">Procedimientos secundarios </w:t>
       </w:r>
     </w:p>
@@ -1277,47 +1660,47 @@
           <w:noProof/>
         </w:rPr>
         <w:pict>
-          <v:shape id="_x0000_s1036" type="#_x0000_t75" style="position:absolute;left:0;text-align:left;margin-left:0;margin-top:0;width:424.05pt;height:635.75pt;z-index:251671552;mso-position-horizontal:center;mso-position-horizontal-relative:margin;mso-position-vertical:center;mso-position-vertical-relative:margin">
+          <v:shape id="_x0000_s1035" type="#_x0000_t75" style="position:absolute;left:0;text-align:left;margin-left:-18.7pt;margin-top:25.9pt;width:453.95pt;height:588.8pt;z-index:251669504;mso-position-horizontal-relative:margin;mso-position-vertical-relative:margin">
             <v:imagedata r:id="rId12" o:title=""/>
             <w10:wrap type="square" anchorx="margin" anchory="margin"/>
           </v:shape>
-          <o:OLEObject Type="Embed" ProgID="Visio.Drawing.11" ShapeID="_x0000_s1036" DrawAspect="Content" ObjectID="_1555701025" r:id="rId13"/>
+          <o:OLEObject Type="Embed" ProgID="Visio.Drawing.11" ShapeID="_x0000_s1035" DrawAspect="Content" ObjectID="_1555848085" r:id="rId13"/>
         </w:pict>
       </w:r>
     </w:p>
     <w:p/>
     <w:p/>
     <w:p/>
-    <w:p/>
     <w:p>
       <w:r>
         <w:rPr>
           <w:noProof/>
         </w:rPr>
+        <w:lastRenderedPageBreak/>
         <w:pict>
-          <v:shape id="_x0000_s1035" type="#_x0000_t75" style="position:absolute;left:0;text-align:left;margin-left:-.1pt;margin-top:19.7pt;width:453.95pt;height:588.8pt;z-index:251669504;mso-position-horizontal-relative:margin;mso-position-vertical-relative:margin">
+          <v:shape id="_x0000_s1036" type="#_x0000_t75" style="position:absolute;left:0;text-align:left;margin-left:-11.25pt;margin-top:33.35pt;width:424.05pt;height:635.75pt;z-index:251671552;mso-position-horizontal-relative:margin;mso-position-vertical-relative:margin">
             <v:imagedata r:id="rId14" o:title=""/>
             <w10:wrap type="square" anchorx="margin" anchory="margin"/>
           </v:shape>
-          <o:OLEObject Type="Embed" ProgID="Visio.Drawing.11" ShapeID="_x0000_s1035" DrawAspect="Content" ObjectID="_1555701026" r:id="rId15"/>
+          <o:OLEObject Type="Embed" ProgID="Visio.Drawing.11" ShapeID="_x0000_s1036" DrawAspect="Content" ObjectID="_1555848086" r:id="rId15"/>
         </w:pict>
       </w:r>
-      <w:r>
+    </w:p>
+    <w:p>
+      <w:r>
+        <w:lastRenderedPageBreak/>
         <w:br w:type="page"/>
       </w:r>
-    </w:p>
-    <w:p>
       <w:r>
         <w:rPr>
           <w:noProof/>
         </w:rPr>
-        <w:lastRenderedPageBreak/>
         <w:pict>
           <v:shape id="_x0000_s1031" type="#_x0000_t75" style="position:absolute;left:0;text-align:left;margin-left:2.05pt;margin-top:19.7pt;width:449.5pt;height:647.1pt;z-index:251663360;mso-position-horizontal-relative:margin;mso-position-vertical-relative:margin">
             <v:imagedata r:id="rId16" o:title=""/>
             <w10:wrap type="square" anchorx="margin" anchory="margin"/>
           </v:shape>
-          <o:OLEObject Type="Embed" ProgID="Visio.Drawing.11" ShapeID="_x0000_s1031" DrawAspect="Content" ObjectID="_1555701027" r:id="rId17"/>
+          <o:OLEObject Type="Embed" ProgID="Visio.Drawing.11" ShapeID="_x0000_s1031" DrawAspect="Content" ObjectID="_1555848087" r:id="rId17"/>
         </w:pict>
       </w:r>
     </w:p>
@@ -1328,6 +1711,7 @@
         </w:tabs>
       </w:pPr>
       <w:r>
+        <w:lastRenderedPageBreak/>
         <w:tab/>
       </w:r>
     </w:p>
@@ -1349,7 +1733,6 @@
         <w:rPr>
           <w:b/>
         </w:rPr>
-        <w:lastRenderedPageBreak/>
         <w:t>Funciones de densidad de probabilidad</w:t>
       </w:r>
     </w:p>
@@ -1426,7 +1809,7 @@
             <v:imagedata r:id="rId18" o:title=""/>
             <w10:wrap type="square" anchorx="margin" anchory="margin"/>
           </v:shape>
-          <o:OLEObject Type="Embed" ProgID="Visio.Drawing.11" ShapeID="_x0000_s1032" DrawAspect="Content" ObjectID="_1555701028" r:id="rId19"/>
+          <o:OLEObject Type="Embed" ProgID="Visio.Drawing.11" ShapeID="_x0000_s1032" DrawAspect="Content" ObjectID="_1555848088" r:id="rId19"/>
         </w:pict>
       </w:r>
     </w:p>
@@ -1459,7 +1842,6 @@
     <w:p/>
     <w:p>
       <w:r>
-        <w:lastRenderedPageBreak/>
         <w:t>Tiempo atención en cola de cobro:</w:t>
       </w:r>
     </w:p>
@@ -1536,16 +1918,18 @@
       <w:pPr>
         <w:pStyle w:val="Ecuaciones"/>
       </w:pPr>
+    </w:p>
+    <w:p>
       <w:r>
         <w:rPr>
           <w:noProof/>
         </w:rPr>
         <w:pict>
-          <v:shape id="_x0000_s1033" type="#_x0000_t75" style="position:absolute;left:0;text-align:left;margin-left:0;margin-top:0;width:225.75pt;height:429.95pt;z-index:251667456;mso-position-horizontal:center;mso-position-horizontal-relative:margin;mso-position-vertical:center;mso-position-vertical-relative:margin">
+          <v:shape id="_x0000_s1033" type="#_x0000_t75" style="position:absolute;left:0;text-align:left;margin-left:107.75pt;margin-top:163.65pt;width:225.75pt;height:429.95pt;z-index:251667456;mso-position-horizontal-relative:margin;mso-position-vertical-relative:margin">
             <v:imagedata r:id="rId20" o:title=""/>
             <w10:wrap type="square" anchorx="margin" anchory="margin"/>
           </v:shape>
-          <o:OLEObject Type="Embed" ProgID="Visio.Drawing.11" ShapeID="_x0000_s1033" DrawAspect="Content" ObjectID="_1555701029" r:id="rId21"/>
+          <o:OLEObject Type="Embed" ProgID="Visio.Drawing.11" ShapeID="_x0000_s1033" DrawAspect="Content" ObjectID="_1555848089" r:id="rId21"/>
         </w:pict>
       </w:r>
     </w:p>
@@ -1571,7 +1955,6 @@
     <w:p/>
     <w:p/>
     <w:p/>
-    <w:p/>
     <w:p>
       <w:pPr>
         <w:tabs>
@@ -1610,7 +1993,6 @@
         </w:tabs>
       </w:pPr>
       <w:r>
-        <w:lastRenderedPageBreak/>
         <w:t>Tiempo de atención en cola de envoltura:</w:t>
       </w:r>
     </w:p>
@@ -1684,10 +2066,10 @@
       </w:pPr>
       <w:r>
         <w:object w:dxaOrig="2225" w:dyaOrig="2881">
-          <v:shape id="_x0000_i1025" type="#_x0000_t75" style="width:111.15pt;height:2in" o:ole="">
+          <v:shape id="_x0000_i1025" type="#_x0000_t75" style="width:111.7pt;height:2in" o:ole="">
             <v:imagedata r:id="rId22" o:title=""/>
           </v:shape>
-          <o:OLEObject Type="Embed" ProgID="Visio.Drawing.11" ShapeID="_x0000_i1025" DrawAspect="Content" ObjectID="_1555701023" r:id="rId23"/>
+          <o:OLEObject Type="Embed" ProgID="Visio.Drawing.11" ShapeID="_x0000_i1025" DrawAspect="Content" ObjectID="_1555848083" r:id="rId23"/>
         </w:object>
       </w:r>
     </w:p>
@@ -1794,9 +2176,1941 @@
           <w:b/>
           <w:sz w:val="28"/>
         </w:rPr>
-        <w:lastRenderedPageBreak/>
         <w:t>Escenarios y resultados</w:t>
       </w:r>
+    </w:p>
+    <w:p>
+      <w:pPr>
+        <w:pStyle w:val="Prrafodelista"/>
+        <w:ind w:left="432"/>
+        <w:rPr>
+          <w:b/>
+          <w:sz w:val="28"/>
+          <w:lang w:val="es-ES"/>
+        </w:rPr>
+      </w:pPr>
+    </w:p>
+    <w:p>
+      <w:pPr>
+        <w:pStyle w:val="Prrafodelista"/>
+        <w:numPr>
+          <w:ilvl w:val="0"/>
+          <w:numId w:val="13"/>
+        </w:numPr>
+        <w:rPr>
+          <w:i/>
+          <w:u w:val="single"/>
+          <w:lang w:val="es-ES"/>
+        </w:rPr>
+      </w:pPr>
+      <w:r>
+        <w:rPr>
+          <w:i/>
+          <w:u w:val="single"/>
+          <w:lang w:val="es-ES"/>
+        </w:rPr>
+        <w:t>CE = 1; CC = 1:</w:t>
+      </w:r>
+    </w:p>
+    <w:p>
+      <w:pPr>
+        <w:rPr>
+          <w:i/>
+          <w:u w:val="single"/>
+          <w:lang w:val="es-ES"/>
+        </w:rPr>
+      </w:pPr>
+    </w:p>
+    <w:tbl>
+      <w:tblPr>
+        <w:tblStyle w:val="Tablaconcuadrcula"/>
+        <w:tblW w:w="0" w:type="auto"/>
+        <w:tblLook w:val="04A0" w:firstRow="1" w:lastRow="0" w:firstColumn="1" w:lastColumn="0" w:noHBand="0" w:noVBand="1"/>
+      </w:tblPr>
+      <w:tblGrid>
+        <w:gridCol w:w="1535"/>
+        <w:gridCol w:w="1535"/>
+        <w:gridCol w:w="1535"/>
+        <w:gridCol w:w="1535"/>
+        <w:gridCol w:w="1340"/>
+        <w:gridCol w:w="1791"/>
+      </w:tblGrid>
+      <w:tr>
+        <w:tc>
+          <w:tcPr>
+            <w:tcW w:w="1535" w:type="dxa"/>
+          </w:tcPr>
+          <w:p>
+            <w:pPr>
+              <w:rPr>
+                <w:lang w:val="es-ES"/>
+              </w:rPr>
+            </w:pPr>
+            <w:r>
+              <w:rPr>
+                <w:lang w:val="es-ES"/>
+              </w:rPr>
+              <w:t>PTOC</w:t>
+            </w:r>
+          </w:p>
+        </w:tc>
+        <w:tc>
+          <w:tcPr>
+            <w:tcW w:w="1535" w:type="dxa"/>
+          </w:tcPr>
+          <w:p>
+            <w:pPr>
+              <w:rPr>
+                <w:lang w:val="es-ES"/>
+              </w:rPr>
+            </w:pPr>
+            <w:r>
+              <w:rPr>
+                <w:lang w:val="es-ES"/>
+              </w:rPr>
+              <w:t>PTOE</w:t>
+            </w:r>
+          </w:p>
+        </w:tc>
+        <w:tc>
+          <w:tcPr>
+            <w:tcW w:w="1535" w:type="dxa"/>
+          </w:tcPr>
+          <w:p>
+            <w:pPr>
+              <w:rPr>
+                <w:lang w:val="es-ES"/>
+              </w:rPr>
+            </w:pPr>
+            <w:r>
+              <w:rPr>
+                <w:lang w:val="es-ES"/>
+              </w:rPr>
+              <w:t>PEE</w:t>
+            </w:r>
+          </w:p>
+        </w:tc>
+        <w:tc>
+          <w:tcPr>
+            <w:tcW w:w="1535" w:type="dxa"/>
+          </w:tcPr>
+          <w:p>
+            <w:pPr>
+              <w:rPr>
+                <w:lang w:val="es-ES"/>
+              </w:rPr>
+            </w:pPr>
+            <w:r>
+              <w:rPr>
+                <w:lang w:val="es-ES"/>
+              </w:rPr>
+              <w:t>PEC</w:t>
+            </w:r>
+          </w:p>
+        </w:tc>
+        <w:tc>
+          <w:tcPr>
+            <w:tcW w:w="1340" w:type="dxa"/>
+          </w:tcPr>
+          <w:p>
+            <w:pPr>
+              <w:rPr>
+                <w:lang w:val="es-ES"/>
+              </w:rPr>
+            </w:pPr>
+            <w:r>
+              <w:rPr>
+                <w:lang w:val="es-ES"/>
+              </w:rPr>
+              <w:t>PA</w:t>
+            </w:r>
+          </w:p>
+        </w:tc>
+        <w:tc>
+          <w:tcPr>
+            <w:tcW w:w="1791" w:type="dxa"/>
+          </w:tcPr>
+          <w:p>
+            <w:pPr>
+              <w:rPr>
+                <w:lang w:val="es-ES"/>
+              </w:rPr>
+            </w:pPr>
+            <w:r>
+              <w:rPr>
+                <w:lang w:val="es-ES"/>
+              </w:rPr>
+              <w:t>CAD</w:t>
+            </w:r>
+          </w:p>
+        </w:tc>
+      </w:tr>
+      <w:tr>
+        <w:tc>
+          <w:tcPr>
+            <w:tcW w:w="1535" w:type="dxa"/>
+          </w:tcPr>
+          <w:p>
+            <w:pPr>
+              <w:rPr>
+                <w:lang w:val="es-ES"/>
+              </w:rPr>
+            </w:pPr>
+            <w:r>
+              <w:rPr>
+                <w:lang w:val="es-ES"/>
+              </w:rPr>
+              <w:t>0.0019%</w:t>
+            </w:r>
+          </w:p>
+        </w:tc>
+        <w:tc>
+          <w:tcPr>
+            <w:tcW w:w="1535" w:type="dxa"/>
+          </w:tcPr>
+          <w:p>
+            <w:pPr>
+              <w:rPr>
+                <w:lang w:val="es-ES"/>
+              </w:rPr>
+            </w:pPr>
+            <w:r>
+              <w:rPr>
+                <w:lang w:val="es-ES"/>
+              </w:rPr>
+              <w:t>35.8198%</w:t>
+            </w:r>
+          </w:p>
+        </w:tc>
+        <w:tc>
+          <w:tcPr>
+            <w:tcW w:w="1535" w:type="dxa"/>
+          </w:tcPr>
+          <w:p>
+            <w:pPr>
+              <w:rPr>
+                <w:lang w:val="es-ES"/>
+              </w:rPr>
+            </w:pPr>
+            <w:r>
+              <w:rPr>
+                <w:lang w:val="es-ES"/>
+              </w:rPr>
+              <w:t>0.4338 min</w:t>
+            </w:r>
+          </w:p>
+        </w:tc>
+        <w:tc>
+          <w:tcPr>
+            <w:tcW w:w="1535" w:type="dxa"/>
+          </w:tcPr>
+          <w:p>
+            <w:pPr>
+              <w:rPr>
+                <w:lang w:val="es-ES"/>
+              </w:rPr>
+            </w:pPr>
+            <w:r>
+              <w:rPr>
+                <w:lang w:val="es-ES"/>
+              </w:rPr>
+              <w:t>32.3325 min</w:t>
+            </w:r>
+          </w:p>
+        </w:tc>
+        <w:tc>
+          <w:tcPr>
+            <w:tcW w:w="1340" w:type="dxa"/>
+          </w:tcPr>
+          <w:p>
+            <w:pPr>
+              <w:rPr>
+                <w:lang w:val="es-ES"/>
+              </w:rPr>
+            </w:pPr>
+            <w:r>
+              <w:rPr>
+                <w:lang w:val="es-ES"/>
+              </w:rPr>
+              <w:t>0.3572%</w:t>
+            </w:r>
+          </w:p>
+        </w:tc>
+        <w:tc>
+          <w:tcPr>
+            <w:tcW w:w="1791" w:type="dxa"/>
+          </w:tcPr>
+          <w:p>
+            <w:pPr>
+              <w:rPr>
+                <w:lang w:val="es-ES"/>
+              </w:rPr>
+            </w:pPr>
+            <w:r>
+              <w:rPr>
+                <w:lang w:val="es-ES"/>
+              </w:rPr>
+              <w:t>64.25</w:t>
+            </w:r>
+            <w:r>
+              <w:rPr>
+                <w:lang w:val="es-ES"/>
+              </w:rPr>
+              <w:t xml:space="preserve"> </w:t>
+            </w:r>
+            <w:r>
+              <w:rPr>
+                <w:lang w:val="es-ES"/>
+              </w:rPr>
+              <w:t>personas</w:t>
+            </w:r>
+          </w:p>
+        </w:tc>
+      </w:tr>
+    </w:tbl>
+    <w:p>
+      <w:pPr>
+        <w:rPr>
+          <w:lang w:val="es-ES"/>
+        </w:rPr>
+      </w:pPr>
+    </w:p>
+    <w:p>
+      <w:pPr>
+        <w:pStyle w:val="Prrafodelista"/>
+        <w:numPr>
+          <w:ilvl w:val="0"/>
+          <w:numId w:val="13"/>
+        </w:numPr>
+        <w:rPr>
+          <w:i/>
+          <w:u w:val="single"/>
+          <w:lang w:val="es-ES"/>
+        </w:rPr>
+      </w:pPr>
+      <w:r>
+        <w:rPr>
+          <w:i/>
+          <w:u w:val="single"/>
+          <w:lang w:val="es-ES"/>
+        </w:rPr>
+        <w:t xml:space="preserve">CE = </w:t>
+      </w:r>
+      <w:r>
+        <w:rPr>
+          <w:i/>
+          <w:u w:val="single"/>
+          <w:lang w:val="es-ES"/>
+        </w:rPr>
+        <w:t>2</w:t>
+      </w:r>
+      <w:r>
+        <w:rPr>
+          <w:i/>
+          <w:u w:val="single"/>
+          <w:lang w:val="es-ES"/>
+        </w:rPr>
+        <w:t>; CC = 1:</w:t>
+      </w:r>
+    </w:p>
+    <w:p>
+      <w:pPr>
+        <w:rPr>
+          <w:i/>
+          <w:u w:val="single"/>
+          <w:lang w:val="es-ES"/>
+        </w:rPr>
+      </w:pPr>
+    </w:p>
+    <w:tbl>
+      <w:tblPr>
+        <w:tblStyle w:val="Tablaconcuadrcula"/>
+        <w:tblW w:w="0" w:type="auto"/>
+        <w:tblLook w:val="04A0" w:firstRow="1" w:lastRow="0" w:firstColumn="1" w:lastColumn="0" w:noHBand="0" w:noVBand="1"/>
+      </w:tblPr>
+      <w:tblGrid>
+        <w:gridCol w:w="1535"/>
+        <w:gridCol w:w="1535"/>
+        <w:gridCol w:w="1535"/>
+        <w:gridCol w:w="1535"/>
+        <w:gridCol w:w="1340"/>
+        <w:gridCol w:w="1791"/>
+      </w:tblGrid>
+      <w:tr>
+        <w:tc>
+          <w:tcPr>
+            <w:tcW w:w="1535" w:type="dxa"/>
+          </w:tcPr>
+          <w:p>
+            <w:pPr>
+              <w:rPr>
+                <w:lang w:val="es-ES"/>
+              </w:rPr>
+            </w:pPr>
+            <w:r>
+              <w:rPr>
+                <w:lang w:val="es-ES"/>
+              </w:rPr>
+              <w:t>PTOC</w:t>
+            </w:r>
+          </w:p>
+        </w:tc>
+        <w:tc>
+          <w:tcPr>
+            <w:tcW w:w="1535" w:type="dxa"/>
+          </w:tcPr>
+          <w:p>
+            <w:pPr>
+              <w:rPr>
+                <w:lang w:val="es-ES"/>
+              </w:rPr>
+            </w:pPr>
+            <w:r>
+              <w:rPr>
+                <w:lang w:val="es-ES"/>
+              </w:rPr>
+              <w:t>PTOE</w:t>
+            </w:r>
+          </w:p>
+        </w:tc>
+        <w:tc>
+          <w:tcPr>
+            <w:tcW w:w="1535" w:type="dxa"/>
+          </w:tcPr>
+          <w:p>
+            <w:pPr>
+              <w:rPr>
+                <w:lang w:val="es-ES"/>
+              </w:rPr>
+            </w:pPr>
+            <w:r>
+              <w:rPr>
+                <w:lang w:val="es-ES"/>
+              </w:rPr>
+              <w:t>PEE</w:t>
+            </w:r>
+          </w:p>
+        </w:tc>
+        <w:tc>
+          <w:tcPr>
+            <w:tcW w:w="1535" w:type="dxa"/>
+          </w:tcPr>
+          <w:p>
+            <w:pPr>
+              <w:rPr>
+                <w:lang w:val="es-ES"/>
+              </w:rPr>
+            </w:pPr>
+            <w:r>
+              <w:rPr>
+                <w:lang w:val="es-ES"/>
+              </w:rPr>
+              <w:t>PEC</w:t>
+            </w:r>
+          </w:p>
+        </w:tc>
+        <w:tc>
+          <w:tcPr>
+            <w:tcW w:w="1340" w:type="dxa"/>
+          </w:tcPr>
+          <w:p>
+            <w:pPr>
+              <w:rPr>
+                <w:lang w:val="es-ES"/>
+              </w:rPr>
+            </w:pPr>
+            <w:r>
+              <w:rPr>
+                <w:lang w:val="es-ES"/>
+              </w:rPr>
+              <w:t>PA</w:t>
+            </w:r>
+          </w:p>
+        </w:tc>
+        <w:tc>
+          <w:tcPr>
+            <w:tcW w:w="1791" w:type="dxa"/>
+          </w:tcPr>
+          <w:p>
+            <w:pPr>
+              <w:rPr>
+                <w:lang w:val="es-ES"/>
+              </w:rPr>
+            </w:pPr>
+            <w:r>
+              <w:rPr>
+                <w:lang w:val="es-ES"/>
+              </w:rPr>
+              <w:t>CAD</w:t>
+            </w:r>
+          </w:p>
+        </w:tc>
+      </w:tr>
+      <w:tr>
+        <w:tc>
+          <w:tcPr>
+            <w:tcW w:w="1535" w:type="dxa"/>
+          </w:tcPr>
+          <w:p>
+            <w:pPr>
+              <w:rPr>
+                <w:lang w:val="es-ES"/>
+              </w:rPr>
+            </w:pPr>
+            <w:r>
+              <w:rPr>
+                <w:lang w:val="es-ES"/>
+              </w:rPr>
+              <w:t>0.0019%</w:t>
+            </w:r>
+          </w:p>
+        </w:tc>
+        <w:tc>
+          <w:tcPr>
+            <w:tcW w:w="1535" w:type="dxa"/>
+          </w:tcPr>
+          <w:p>
+            <w:pPr>
+              <w:rPr>
+                <w:lang w:val="es-ES"/>
+              </w:rPr>
+            </w:pPr>
+            <w:r>
+              <w:rPr>
+                <w:lang w:val="es-ES"/>
+              </w:rPr>
+              <w:t>67.9308%</w:t>
+            </w:r>
+          </w:p>
+        </w:tc>
+        <w:tc>
+          <w:tcPr>
+            <w:tcW w:w="1535" w:type="dxa"/>
+          </w:tcPr>
+          <w:p>
+            <w:pPr>
+              <w:rPr>
+                <w:lang w:val="es-ES"/>
+              </w:rPr>
+            </w:pPr>
+            <w:r>
+              <w:rPr>
+                <w:lang w:val="es-ES"/>
+              </w:rPr>
+              <w:t>0.0102 min</w:t>
+            </w:r>
+          </w:p>
+        </w:tc>
+        <w:tc>
+          <w:tcPr>
+            <w:tcW w:w="1535" w:type="dxa"/>
+          </w:tcPr>
+          <w:p>
+            <w:pPr>
+              <w:rPr>
+                <w:lang w:val="es-ES"/>
+              </w:rPr>
+            </w:pPr>
+            <w:r>
+              <w:rPr>
+                <w:lang w:val="es-ES"/>
+              </w:rPr>
+              <w:t>33.0977 min</w:t>
+            </w:r>
+          </w:p>
+        </w:tc>
+        <w:tc>
+          <w:tcPr>
+            <w:tcW w:w="1340" w:type="dxa"/>
+          </w:tcPr>
+          <w:p>
+            <w:pPr>
+              <w:rPr>
+                <w:lang w:val="es-ES"/>
+              </w:rPr>
+            </w:pPr>
+            <w:r>
+              <w:rPr>
+                <w:lang w:val="es-ES"/>
+              </w:rPr>
+              <w:t>0.3585%</w:t>
+            </w:r>
+          </w:p>
+        </w:tc>
+        <w:tc>
+          <w:tcPr>
+            <w:tcW w:w="1791" w:type="dxa"/>
+          </w:tcPr>
+          <w:p>
+            <w:pPr>
+              <w:rPr>
+                <w:lang w:val="es-ES"/>
+              </w:rPr>
+            </w:pPr>
+            <w:r>
+              <w:rPr>
+                <w:lang w:val="es-ES"/>
+              </w:rPr>
+              <w:t xml:space="preserve">64.56 </w:t>
+            </w:r>
+            <w:r>
+              <w:rPr>
+                <w:lang w:val="es-ES"/>
+              </w:rPr>
+              <w:t>personas</w:t>
+            </w:r>
+          </w:p>
+        </w:tc>
+      </w:tr>
+    </w:tbl>
+    <w:p>
+      <w:pPr>
+        <w:rPr>
+          <w:lang w:val="es-ES"/>
+        </w:rPr>
+      </w:pPr>
+    </w:p>
+    <w:p>
+      <w:pPr>
+        <w:pStyle w:val="Prrafodelista"/>
+        <w:numPr>
+          <w:ilvl w:val="0"/>
+          <w:numId w:val="13"/>
+        </w:numPr>
+        <w:rPr>
+          <w:i/>
+          <w:u w:val="single"/>
+          <w:lang w:val="es-ES"/>
+        </w:rPr>
+      </w:pPr>
+      <w:r>
+        <w:rPr>
+          <w:i/>
+          <w:u w:val="single"/>
+          <w:lang w:val="es-ES"/>
+        </w:rPr>
+        <w:t>CE = 1; CC = 2</w:t>
+      </w:r>
+      <w:r>
+        <w:rPr>
+          <w:i/>
+          <w:u w:val="single"/>
+          <w:lang w:val="es-ES"/>
+        </w:rPr>
+        <w:t>:</w:t>
+      </w:r>
+    </w:p>
+    <w:p>
+      <w:pPr>
+        <w:rPr>
+          <w:i/>
+          <w:u w:val="single"/>
+          <w:lang w:val="es-ES"/>
+        </w:rPr>
+      </w:pPr>
+    </w:p>
+    <w:tbl>
+      <w:tblPr>
+        <w:tblStyle w:val="Tablaconcuadrcula"/>
+        <w:tblW w:w="0" w:type="auto"/>
+        <w:tblLook w:val="04A0" w:firstRow="1" w:lastRow="0" w:firstColumn="1" w:lastColumn="0" w:noHBand="0" w:noVBand="1"/>
+      </w:tblPr>
+      <w:tblGrid>
+        <w:gridCol w:w="1535"/>
+        <w:gridCol w:w="1535"/>
+        <w:gridCol w:w="1535"/>
+        <w:gridCol w:w="1535"/>
+        <w:gridCol w:w="1340"/>
+        <w:gridCol w:w="1791"/>
+      </w:tblGrid>
+      <w:tr>
+        <w:tc>
+          <w:tcPr>
+            <w:tcW w:w="1535" w:type="dxa"/>
+          </w:tcPr>
+          <w:p>
+            <w:pPr>
+              <w:rPr>
+                <w:lang w:val="es-ES"/>
+              </w:rPr>
+            </w:pPr>
+            <w:r>
+              <w:rPr>
+                <w:lang w:val="es-ES"/>
+              </w:rPr>
+              <w:t>PTOC</w:t>
+            </w:r>
+          </w:p>
+        </w:tc>
+        <w:tc>
+          <w:tcPr>
+            <w:tcW w:w="1535" w:type="dxa"/>
+          </w:tcPr>
+          <w:p>
+            <w:pPr>
+              <w:rPr>
+                <w:lang w:val="es-ES"/>
+              </w:rPr>
+            </w:pPr>
+            <w:r>
+              <w:rPr>
+                <w:lang w:val="es-ES"/>
+              </w:rPr>
+              <w:t>PTOE</w:t>
+            </w:r>
+          </w:p>
+        </w:tc>
+        <w:tc>
+          <w:tcPr>
+            <w:tcW w:w="1535" w:type="dxa"/>
+          </w:tcPr>
+          <w:p>
+            <w:pPr>
+              <w:rPr>
+                <w:lang w:val="es-ES"/>
+              </w:rPr>
+            </w:pPr>
+            <w:r>
+              <w:rPr>
+                <w:lang w:val="es-ES"/>
+              </w:rPr>
+              <w:t>PEE</w:t>
+            </w:r>
+          </w:p>
+        </w:tc>
+        <w:tc>
+          <w:tcPr>
+            <w:tcW w:w="1535" w:type="dxa"/>
+          </w:tcPr>
+          <w:p>
+            <w:pPr>
+              <w:rPr>
+                <w:lang w:val="es-ES"/>
+              </w:rPr>
+            </w:pPr>
+            <w:r>
+              <w:rPr>
+                <w:lang w:val="es-ES"/>
+              </w:rPr>
+              <w:t>PEC</w:t>
+            </w:r>
+          </w:p>
+        </w:tc>
+        <w:tc>
+          <w:tcPr>
+            <w:tcW w:w="1340" w:type="dxa"/>
+          </w:tcPr>
+          <w:p>
+            <w:pPr>
+              <w:rPr>
+                <w:lang w:val="es-ES"/>
+              </w:rPr>
+            </w:pPr>
+            <w:r>
+              <w:rPr>
+                <w:lang w:val="es-ES"/>
+              </w:rPr>
+              <w:t>PA</w:t>
+            </w:r>
+          </w:p>
+        </w:tc>
+        <w:tc>
+          <w:tcPr>
+            <w:tcW w:w="1791" w:type="dxa"/>
+          </w:tcPr>
+          <w:p>
+            <w:pPr>
+              <w:rPr>
+                <w:lang w:val="es-ES"/>
+              </w:rPr>
+            </w:pPr>
+            <w:r>
+              <w:rPr>
+                <w:lang w:val="es-ES"/>
+              </w:rPr>
+              <w:t>CAD</w:t>
+            </w:r>
+          </w:p>
+        </w:tc>
+      </w:tr>
+      <w:tr>
+        <w:tc>
+          <w:tcPr>
+            <w:tcW w:w="1535" w:type="dxa"/>
+          </w:tcPr>
+          <w:p>
+            <w:pPr>
+              <w:rPr>
+                <w:lang w:val="es-ES"/>
+              </w:rPr>
+            </w:pPr>
+            <w:r>
+              <w:rPr>
+                <w:lang w:val="es-ES"/>
+              </w:rPr>
+              <w:t>25.2107</w:t>
+            </w:r>
+            <w:r>
+              <w:rPr>
+                <w:lang w:val="es-ES"/>
+              </w:rPr>
+              <w:t>%</w:t>
+            </w:r>
+          </w:p>
+        </w:tc>
+        <w:tc>
+          <w:tcPr>
+            <w:tcW w:w="1535" w:type="dxa"/>
+          </w:tcPr>
+          <w:p>
+            <w:pPr>
+              <w:rPr>
+                <w:lang w:val="es-ES"/>
+              </w:rPr>
+            </w:pPr>
+            <w:r>
+              <w:rPr>
+                <w:lang w:val="es-ES"/>
+              </w:rPr>
+              <w:t>3.7851</w:t>
+            </w:r>
+            <w:r>
+              <w:rPr>
+                <w:lang w:val="es-ES"/>
+              </w:rPr>
+              <w:t>%</w:t>
+            </w:r>
+          </w:p>
+        </w:tc>
+        <w:tc>
+          <w:tcPr>
+            <w:tcW w:w="1535" w:type="dxa"/>
+          </w:tcPr>
+          <w:p>
+            <w:pPr>
+              <w:rPr>
+                <w:lang w:val="es-ES"/>
+              </w:rPr>
+            </w:pPr>
+            <w:r>
+              <w:rPr>
+                <w:lang w:val="es-ES"/>
+              </w:rPr>
+              <w:t xml:space="preserve">3.5126 </w:t>
+            </w:r>
+            <w:r>
+              <w:rPr>
+                <w:lang w:val="es-ES"/>
+              </w:rPr>
+              <w:t>min</w:t>
+            </w:r>
+          </w:p>
+        </w:tc>
+        <w:tc>
+          <w:tcPr>
+            <w:tcW w:w="1535" w:type="dxa"/>
+          </w:tcPr>
+          <w:p>
+            <w:pPr>
+              <w:rPr>
+                <w:lang w:val="es-ES"/>
+              </w:rPr>
+            </w:pPr>
+            <w:r>
+              <w:rPr>
+                <w:lang w:val="es-ES"/>
+              </w:rPr>
+              <w:t xml:space="preserve">0.1129 </w:t>
+            </w:r>
+            <w:r>
+              <w:rPr>
+                <w:lang w:val="es-ES"/>
+              </w:rPr>
+              <w:t>min</w:t>
+            </w:r>
+          </w:p>
+        </w:tc>
+        <w:tc>
+          <w:tcPr>
+            <w:tcW w:w="1340" w:type="dxa"/>
+          </w:tcPr>
+          <w:p>
+            <w:pPr>
+              <w:rPr>
+                <w:lang w:val="es-ES"/>
+              </w:rPr>
+            </w:pPr>
+            <w:r>
+              <w:rPr>
+                <w:lang w:val="es-ES"/>
+              </w:rPr>
+              <w:t>0.0360</w:t>
+            </w:r>
+            <w:r>
+              <w:rPr>
+                <w:lang w:val="es-ES"/>
+              </w:rPr>
+              <w:t>%</w:t>
+            </w:r>
+          </w:p>
+        </w:tc>
+        <w:tc>
+          <w:tcPr>
+            <w:tcW w:w="1791" w:type="dxa"/>
+          </w:tcPr>
+          <w:p>
+            <w:pPr>
+              <w:rPr>
+                <w:lang w:val="es-ES"/>
+              </w:rPr>
+            </w:pPr>
+            <w:r>
+              <w:rPr>
+                <w:lang w:val="es-ES"/>
+              </w:rPr>
+              <w:t>6.</w:t>
+            </w:r>
+            <w:r>
+              <w:rPr>
+                <w:lang w:val="es-ES"/>
+              </w:rPr>
+              <w:t>47</w:t>
+            </w:r>
+            <w:r>
+              <w:rPr>
+                <w:lang w:val="es-ES"/>
+              </w:rPr>
+              <w:t xml:space="preserve"> </w:t>
+            </w:r>
+            <w:r>
+              <w:rPr>
+                <w:lang w:val="es-ES"/>
+              </w:rPr>
+              <w:t>personas</w:t>
+            </w:r>
+          </w:p>
+        </w:tc>
+      </w:tr>
+    </w:tbl>
+    <w:p>
+      <w:pPr>
+        <w:rPr>
+          <w:lang w:val="es-ES"/>
+        </w:rPr>
+      </w:pPr>
+    </w:p>
+    <w:p>
+      <w:pPr>
+        <w:pStyle w:val="Prrafodelista"/>
+        <w:numPr>
+          <w:ilvl w:val="0"/>
+          <w:numId w:val="13"/>
+        </w:numPr>
+        <w:rPr>
+          <w:i/>
+          <w:u w:val="single"/>
+          <w:lang w:val="es-ES"/>
+        </w:rPr>
+      </w:pPr>
+      <w:r>
+        <w:rPr>
+          <w:i/>
+          <w:u w:val="single"/>
+          <w:lang w:val="es-ES"/>
+        </w:rPr>
+        <w:t xml:space="preserve">CE = </w:t>
+      </w:r>
+      <w:r>
+        <w:rPr>
+          <w:i/>
+          <w:u w:val="single"/>
+          <w:lang w:val="es-ES"/>
+        </w:rPr>
+        <w:t>2</w:t>
+      </w:r>
+      <w:r>
+        <w:rPr>
+          <w:i/>
+          <w:u w:val="single"/>
+          <w:lang w:val="es-ES"/>
+        </w:rPr>
+        <w:t xml:space="preserve">; CC = </w:t>
+      </w:r>
+      <w:r>
+        <w:rPr>
+          <w:i/>
+          <w:u w:val="single"/>
+          <w:lang w:val="es-ES"/>
+        </w:rPr>
+        <w:t>2</w:t>
+      </w:r>
+      <w:r>
+        <w:rPr>
+          <w:i/>
+          <w:u w:val="single"/>
+          <w:lang w:val="es-ES"/>
+        </w:rPr>
+        <w:t>:</w:t>
+      </w:r>
+    </w:p>
+    <w:p>
+      <w:pPr>
+        <w:rPr>
+          <w:lang w:val="es-ES"/>
+        </w:rPr>
+      </w:pPr>
+    </w:p>
+    <w:tbl>
+      <w:tblPr>
+        <w:tblStyle w:val="Tablaconcuadrcula"/>
+        <w:tblW w:w="0" w:type="auto"/>
+        <w:tblLook w:val="04A0" w:firstRow="1" w:lastRow="0" w:firstColumn="1" w:lastColumn="0" w:noHBand="0" w:noVBand="1"/>
+      </w:tblPr>
+      <w:tblGrid>
+        <w:gridCol w:w="1535"/>
+        <w:gridCol w:w="1535"/>
+        <w:gridCol w:w="1535"/>
+        <w:gridCol w:w="1535"/>
+        <w:gridCol w:w="1340"/>
+        <w:gridCol w:w="1791"/>
+      </w:tblGrid>
+      <w:tr>
+        <w:tc>
+          <w:tcPr>
+            <w:tcW w:w="1535" w:type="dxa"/>
+          </w:tcPr>
+          <w:p>
+            <w:pPr>
+              <w:rPr>
+                <w:lang w:val="es-ES"/>
+              </w:rPr>
+            </w:pPr>
+            <w:r>
+              <w:rPr>
+                <w:lang w:val="es-ES"/>
+              </w:rPr>
+              <w:t>PTOC</w:t>
+            </w:r>
+          </w:p>
+        </w:tc>
+        <w:tc>
+          <w:tcPr>
+            <w:tcW w:w="1535" w:type="dxa"/>
+          </w:tcPr>
+          <w:p>
+            <w:pPr>
+              <w:rPr>
+                <w:lang w:val="es-ES"/>
+              </w:rPr>
+            </w:pPr>
+            <w:r>
+              <w:rPr>
+                <w:lang w:val="es-ES"/>
+              </w:rPr>
+              <w:t>PTOE</w:t>
+            </w:r>
+          </w:p>
+        </w:tc>
+        <w:tc>
+          <w:tcPr>
+            <w:tcW w:w="1535" w:type="dxa"/>
+          </w:tcPr>
+          <w:p>
+            <w:pPr>
+              <w:rPr>
+                <w:lang w:val="es-ES"/>
+              </w:rPr>
+            </w:pPr>
+            <w:r>
+              <w:rPr>
+                <w:lang w:val="es-ES"/>
+              </w:rPr>
+              <w:t>PEE</w:t>
+            </w:r>
+          </w:p>
+        </w:tc>
+        <w:tc>
+          <w:tcPr>
+            <w:tcW w:w="1535" w:type="dxa"/>
+          </w:tcPr>
+          <w:p>
+            <w:pPr>
+              <w:rPr>
+                <w:lang w:val="es-ES"/>
+              </w:rPr>
+            </w:pPr>
+            <w:r>
+              <w:rPr>
+                <w:lang w:val="es-ES"/>
+              </w:rPr>
+              <w:t>PEC</w:t>
+            </w:r>
+          </w:p>
+        </w:tc>
+        <w:tc>
+          <w:tcPr>
+            <w:tcW w:w="1340" w:type="dxa"/>
+          </w:tcPr>
+          <w:p>
+            <w:pPr>
+              <w:rPr>
+                <w:lang w:val="es-ES"/>
+              </w:rPr>
+            </w:pPr>
+            <w:r>
+              <w:rPr>
+                <w:lang w:val="es-ES"/>
+              </w:rPr>
+              <w:t>PA</w:t>
+            </w:r>
+          </w:p>
+        </w:tc>
+        <w:tc>
+          <w:tcPr>
+            <w:tcW w:w="1791" w:type="dxa"/>
+          </w:tcPr>
+          <w:p>
+            <w:pPr>
+              <w:rPr>
+                <w:lang w:val="es-ES"/>
+              </w:rPr>
+            </w:pPr>
+            <w:r>
+              <w:rPr>
+                <w:lang w:val="es-ES"/>
+              </w:rPr>
+              <w:t>CAD</w:t>
+            </w:r>
+          </w:p>
+        </w:tc>
+      </w:tr>
+      <w:tr>
+        <w:tc>
+          <w:tcPr>
+            <w:tcW w:w="1535" w:type="dxa"/>
+          </w:tcPr>
+          <w:p>
+            <w:pPr>
+              <w:rPr>
+                <w:lang w:val="es-ES"/>
+              </w:rPr>
+            </w:pPr>
+            <w:r>
+              <w:rPr>
+                <w:lang w:val="es-ES"/>
+              </w:rPr>
+              <w:t>22.5604%</w:t>
+            </w:r>
+          </w:p>
+        </w:tc>
+        <w:tc>
+          <w:tcPr>
+            <w:tcW w:w="1535" w:type="dxa"/>
+          </w:tcPr>
+          <w:p>
+            <w:pPr>
+              <w:rPr>
+                <w:lang w:val="es-ES"/>
+              </w:rPr>
+            </w:pPr>
+            <w:r>
+              <w:rPr>
+                <w:lang w:val="es-ES"/>
+              </w:rPr>
+              <w:t>50.0508%</w:t>
+            </w:r>
+          </w:p>
+        </w:tc>
+        <w:tc>
+          <w:tcPr>
+            <w:tcW w:w="1535" w:type="dxa"/>
+          </w:tcPr>
+          <w:p>
+            <w:pPr>
+              <w:rPr>
+                <w:lang w:val="es-ES"/>
+              </w:rPr>
+            </w:pPr>
+            <w:r>
+              <w:rPr>
+                <w:lang w:val="es-ES"/>
+              </w:rPr>
+              <w:t>0.0427 min</w:t>
+            </w:r>
+          </w:p>
+        </w:tc>
+        <w:tc>
+          <w:tcPr>
+            <w:tcW w:w="1535" w:type="dxa"/>
+          </w:tcPr>
+          <w:p>
+            <w:pPr>
+              <w:rPr>
+                <w:lang w:val="es-ES"/>
+              </w:rPr>
+            </w:pPr>
+            <w:r>
+              <w:rPr>
+                <w:lang w:val="es-ES"/>
+              </w:rPr>
+              <w:t>0.</w:t>
+            </w:r>
+            <w:r>
+              <w:rPr>
+                <w:lang w:val="es-ES"/>
+              </w:rPr>
+              <w:t>4538</w:t>
+            </w:r>
+            <w:r>
+              <w:rPr>
+                <w:lang w:val="es-ES"/>
+              </w:rPr>
+              <w:t xml:space="preserve"> min</w:t>
+            </w:r>
+          </w:p>
+        </w:tc>
+        <w:tc>
+          <w:tcPr>
+            <w:tcW w:w="1340" w:type="dxa"/>
+          </w:tcPr>
+          <w:p>
+            <w:pPr>
+              <w:rPr>
+                <w:lang w:val="es-ES"/>
+              </w:rPr>
+            </w:pPr>
+            <w:r>
+              <w:rPr>
+                <w:lang w:val="es-ES"/>
+              </w:rPr>
+              <w:t>0.0026%</w:t>
+            </w:r>
+          </w:p>
+        </w:tc>
+        <w:tc>
+          <w:tcPr>
+            <w:tcW w:w="1791" w:type="dxa"/>
+          </w:tcPr>
+          <w:p>
+            <w:pPr>
+              <w:rPr>
+                <w:lang w:val="es-ES"/>
+              </w:rPr>
+            </w:pPr>
+            <w:r>
+              <w:rPr>
+                <w:lang w:val="es-ES"/>
+              </w:rPr>
+              <w:t>0</w:t>
+            </w:r>
+            <w:r>
+              <w:rPr>
+                <w:lang w:val="es-ES"/>
+              </w:rPr>
+              <w:t xml:space="preserve">.47 </w:t>
+            </w:r>
+            <w:r>
+              <w:rPr>
+                <w:lang w:val="es-ES"/>
+              </w:rPr>
+              <w:t>personas</w:t>
+            </w:r>
+          </w:p>
+        </w:tc>
+      </w:tr>
+    </w:tbl>
+    <w:p>
+      <w:pPr>
+        <w:rPr>
+          <w:lang w:val="es-ES"/>
+        </w:rPr>
+      </w:pPr>
+    </w:p>
+    <w:p>
+      <w:pPr>
+        <w:pStyle w:val="Prrafodelista"/>
+        <w:numPr>
+          <w:ilvl w:val="0"/>
+          <w:numId w:val="13"/>
+        </w:numPr>
+        <w:rPr>
+          <w:i/>
+          <w:u w:val="single"/>
+          <w:lang w:val="es-ES"/>
+        </w:rPr>
+      </w:pPr>
+      <w:r>
+        <w:rPr>
+          <w:i/>
+          <w:u w:val="single"/>
+          <w:lang w:val="es-ES"/>
+        </w:rPr>
+        <w:t>CE =</w:t>
+      </w:r>
+      <w:r>
+        <w:rPr>
+          <w:i/>
+          <w:u w:val="single"/>
+          <w:lang w:val="es-ES"/>
+        </w:rPr>
+        <w:t xml:space="preserve"> 2</w:t>
+      </w:r>
+      <w:r>
+        <w:rPr>
+          <w:i/>
+          <w:u w:val="single"/>
+          <w:lang w:val="es-ES"/>
+        </w:rPr>
+        <w:t xml:space="preserve">; CC = </w:t>
+      </w:r>
+      <w:r>
+        <w:rPr>
+          <w:i/>
+          <w:u w:val="single"/>
+          <w:lang w:val="es-ES"/>
+        </w:rPr>
+        <w:t>3</w:t>
+      </w:r>
+      <w:r>
+        <w:rPr>
+          <w:i/>
+          <w:u w:val="single"/>
+          <w:lang w:val="es-ES"/>
+        </w:rPr>
+        <w:t>:</w:t>
+      </w:r>
+    </w:p>
+    <w:p>
+      <w:pPr>
+        <w:rPr>
+          <w:lang w:val="es-ES"/>
+        </w:rPr>
+      </w:pPr>
+    </w:p>
+    <w:tbl>
+      <w:tblPr>
+        <w:tblStyle w:val="Tablaconcuadrcula"/>
+        <w:tblW w:w="0" w:type="auto"/>
+        <w:tblLook w:val="04A0" w:firstRow="1" w:lastRow="0" w:firstColumn="1" w:lastColumn="0" w:noHBand="0" w:noVBand="1"/>
+      </w:tblPr>
+      <w:tblGrid>
+        <w:gridCol w:w="1535"/>
+        <w:gridCol w:w="1535"/>
+        <w:gridCol w:w="1535"/>
+        <w:gridCol w:w="1535"/>
+        <w:gridCol w:w="1340"/>
+        <w:gridCol w:w="1791"/>
+      </w:tblGrid>
+      <w:tr>
+        <w:tc>
+          <w:tcPr>
+            <w:tcW w:w="1535" w:type="dxa"/>
+          </w:tcPr>
+          <w:p>
+            <w:pPr>
+              <w:rPr>
+                <w:lang w:val="es-ES"/>
+              </w:rPr>
+            </w:pPr>
+            <w:r>
+              <w:rPr>
+                <w:lang w:val="es-ES"/>
+              </w:rPr>
+              <w:t>PTOC</w:t>
+            </w:r>
+          </w:p>
+        </w:tc>
+        <w:tc>
+          <w:tcPr>
+            <w:tcW w:w="1535" w:type="dxa"/>
+          </w:tcPr>
+          <w:p>
+            <w:pPr>
+              <w:rPr>
+                <w:lang w:val="es-ES"/>
+              </w:rPr>
+            </w:pPr>
+            <w:r>
+              <w:rPr>
+                <w:lang w:val="es-ES"/>
+              </w:rPr>
+              <w:t>PTOE</w:t>
+            </w:r>
+          </w:p>
+        </w:tc>
+        <w:tc>
+          <w:tcPr>
+            <w:tcW w:w="1535" w:type="dxa"/>
+          </w:tcPr>
+          <w:p>
+            <w:pPr>
+              <w:rPr>
+                <w:lang w:val="es-ES"/>
+              </w:rPr>
+            </w:pPr>
+            <w:r>
+              <w:rPr>
+                <w:lang w:val="es-ES"/>
+              </w:rPr>
+              <w:t>PEE</w:t>
+            </w:r>
+          </w:p>
+        </w:tc>
+        <w:tc>
+          <w:tcPr>
+            <w:tcW w:w="1535" w:type="dxa"/>
+          </w:tcPr>
+          <w:p>
+            <w:pPr>
+              <w:rPr>
+                <w:lang w:val="es-ES"/>
+              </w:rPr>
+            </w:pPr>
+            <w:r>
+              <w:rPr>
+                <w:lang w:val="es-ES"/>
+              </w:rPr>
+              <w:t>PEC</w:t>
+            </w:r>
+          </w:p>
+        </w:tc>
+        <w:tc>
+          <w:tcPr>
+            <w:tcW w:w="1340" w:type="dxa"/>
+          </w:tcPr>
+          <w:p>
+            <w:pPr>
+              <w:rPr>
+                <w:lang w:val="es-ES"/>
+              </w:rPr>
+            </w:pPr>
+            <w:r>
+              <w:rPr>
+                <w:lang w:val="es-ES"/>
+              </w:rPr>
+              <w:t>PA</w:t>
+            </w:r>
+          </w:p>
+        </w:tc>
+        <w:tc>
+          <w:tcPr>
+            <w:tcW w:w="1791" w:type="dxa"/>
+          </w:tcPr>
+          <w:p>
+            <w:pPr>
+              <w:rPr>
+                <w:lang w:val="es-ES"/>
+              </w:rPr>
+            </w:pPr>
+            <w:r>
+              <w:rPr>
+                <w:lang w:val="es-ES"/>
+              </w:rPr>
+              <w:t>CAD</w:t>
+            </w:r>
+          </w:p>
+        </w:tc>
+      </w:tr>
+      <w:tr>
+        <w:tc>
+          <w:tcPr>
+            <w:tcW w:w="1535" w:type="dxa"/>
+          </w:tcPr>
+          <w:p>
+            <w:pPr>
+              <w:rPr>
+                <w:lang w:val="es-ES"/>
+              </w:rPr>
+            </w:pPr>
+            <w:r>
+              <w:rPr>
+                <w:lang w:val="es-ES"/>
+              </w:rPr>
+              <w:t>48.0405%</w:t>
+            </w:r>
+          </w:p>
+        </w:tc>
+        <w:tc>
+          <w:tcPr>
+            <w:tcW w:w="1535" w:type="dxa"/>
+          </w:tcPr>
+          <w:p>
+            <w:pPr>
+              <w:rPr>
+                <w:lang w:val="es-ES"/>
+              </w:rPr>
+            </w:pPr>
+            <w:r>
+              <w:rPr>
+                <w:lang w:val="es-ES"/>
+              </w:rPr>
+              <w:t>50.0101%</w:t>
+            </w:r>
+          </w:p>
+        </w:tc>
+        <w:tc>
+          <w:tcPr>
+            <w:tcW w:w="1535" w:type="dxa"/>
+          </w:tcPr>
+          <w:p>
+            <w:pPr>
+              <w:rPr>
+                <w:lang w:val="es-ES"/>
+              </w:rPr>
+            </w:pPr>
+            <w:r>
+              <w:rPr>
+                <w:lang w:val="es-ES"/>
+              </w:rPr>
+              <w:t>0.0427 min</w:t>
+            </w:r>
+          </w:p>
+        </w:tc>
+        <w:tc>
+          <w:tcPr>
+            <w:tcW w:w="1535" w:type="dxa"/>
+          </w:tcPr>
+          <w:p>
+            <w:pPr>
+              <w:rPr>
+                <w:lang w:val="es-ES"/>
+              </w:rPr>
+            </w:pPr>
+            <w:r>
+              <w:rPr>
+                <w:lang w:val="es-ES"/>
+              </w:rPr>
+              <w:t>0.0223 min</w:t>
+            </w:r>
+          </w:p>
+        </w:tc>
+        <w:tc>
+          <w:tcPr>
+            <w:tcW w:w="1340" w:type="dxa"/>
+          </w:tcPr>
+          <w:p>
+            <w:pPr>
+              <w:rPr>
+                <w:lang w:val="es-ES"/>
+              </w:rPr>
+            </w:pPr>
+            <w:r>
+              <w:rPr>
+                <w:lang w:val="es-ES"/>
+              </w:rPr>
+              <w:t>0.00</w:t>
+            </w:r>
+            <w:r>
+              <w:rPr>
+                <w:lang w:val="es-ES"/>
+              </w:rPr>
+              <w:t>13</w:t>
+            </w:r>
+            <w:r>
+              <w:rPr>
+                <w:lang w:val="es-ES"/>
+              </w:rPr>
+              <w:t>%</w:t>
+            </w:r>
+          </w:p>
+        </w:tc>
+        <w:tc>
+          <w:tcPr>
+            <w:tcW w:w="1791" w:type="dxa"/>
+          </w:tcPr>
+          <w:p>
+            <w:pPr>
+              <w:rPr>
+                <w:lang w:val="es-ES"/>
+              </w:rPr>
+            </w:pPr>
+            <w:r>
+              <w:rPr>
+                <w:lang w:val="es-ES"/>
+              </w:rPr>
+              <w:t>0.</w:t>
+            </w:r>
+            <w:r>
+              <w:rPr>
+                <w:lang w:val="es-ES"/>
+              </w:rPr>
+              <w:t>23</w:t>
+            </w:r>
+            <w:r>
+              <w:rPr>
+                <w:lang w:val="es-ES"/>
+              </w:rPr>
+              <w:t xml:space="preserve"> </w:t>
+            </w:r>
+            <w:r>
+              <w:rPr>
+                <w:lang w:val="es-ES"/>
+              </w:rPr>
+              <w:t>personas</w:t>
+            </w:r>
+          </w:p>
+        </w:tc>
+      </w:tr>
+    </w:tbl>
+    <w:p>
+      <w:pPr>
+        <w:rPr>
+          <w:lang w:val="es-ES"/>
+        </w:rPr>
+      </w:pPr>
+    </w:p>
+    <w:p>
+      <w:pPr>
+        <w:pStyle w:val="Prrafodelista"/>
+        <w:numPr>
+          <w:ilvl w:val="0"/>
+          <w:numId w:val="13"/>
+        </w:numPr>
+        <w:rPr>
+          <w:i/>
+          <w:u w:val="single"/>
+          <w:lang w:val="es-ES"/>
+        </w:rPr>
+      </w:pPr>
+      <w:r>
+        <w:rPr>
+          <w:i/>
+          <w:u w:val="single"/>
+          <w:lang w:val="es-ES"/>
+        </w:rPr>
+        <w:t xml:space="preserve">CE = </w:t>
+      </w:r>
+      <w:r>
+        <w:rPr>
+          <w:i/>
+          <w:u w:val="single"/>
+          <w:lang w:val="es-ES"/>
+        </w:rPr>
+        <w:t>3</w:t>
+      </w:r>
+      <w:r>
+        <w:rPr>
+          <w:i/>
+          <w:u w:val="single"/>
+          <w:lang w:val="es-ES"/>
+        </w:rPr>
+        <w:t xml:space="preserve">; CC = </w:t>
+      </w:r>
+      <w:r>
+        <w:rPr>
+          <w:i/>
+          <w:u w:val="single"/>
+          <w:lang w:val="es-ES"/>
+        </w:rPr>
+        <w:t>2</w:t>
+      </w:r>
+      <w:bookmarkStart w:id="3" w:name="_GoBack"/>
+      <w:bookmarkEnd w:id="3"/>
+      <w:r>
+        <w:rPr>
+          <w:i/>
+          <w:u w:val="single"/>
+          <w:lang w:val="es-ES"/>
+        </w:rPr>
+        <w:t>:</w:t>
+      </w:r>
+    </w:p>
+    <w:p>
+      <w:pPr>
+        <w:rPr>
+          <w:lang w:val="es-ES"/>
+        </w:rPr>
+      </w:pPr>
+    </w:p>
+    <w:tbl>
+      <w:tblPr>
+        <w:tblStyle w:val="Tablaconcuadrcula"/>
+        <w:tblW w:w="0" w:type="auto"/>
+        <w:tblLook w:val="04A0" w:firstRow="1" w:lastRow="0" w:firstColumn="1" w:lastColumn="0" w:noHBand="0" w:noVBand="1"/>
+      </w:tblPr>
+      <w:tblGrid>
+        <w:gridCol w:w="1535"/>
+        <w:gridCol w:w="1535"/>
+        <w:gridCol w:w="1535"/>
+        <w:gridCol w:w="1535"/>
+        <w:gridCol w:w="1340"/>
+        <w:gridCol w:w="1791"/>
+      </w:tblGrid>
+      <w:tr>
+        <w:tc>
+          <w:tcPr>
+            <w:tcW w:w="1535" w:type="dxa"/>
+          </w:tcPr>
+          <w:p>
+            <w:pPr>
+              <w:rPr>
+                <w:lang w:val="es-ES"/>
+              </w:rPr>
+            </w:pPr>
+            <w:r>
+              <w:rPr>
+                <w:lang w:val="es-ES"/>
+              </w:rPr>
+              <w:t>PTOC</w:t>
+            </w:r>
+          </w:p>
+        </w:tc>
+        <w:tc>
+          <w:tcPr>
+            <w:tcW w:w="1535" w:type="dxa"/>
+          </w:tcPr>
+          <w:p>
+            <w:pPr>
+              <w:rPr>
+                <w:lang w:val="es-ES"/>
+              </w:rPr>
+            </w:pPr>
+            <w:r>
+              <w:rPr>
+                <w:lang w:val="es-ES"/>
+              </w:rPr>
+              <w:t>PTOE</w:t>
+            </w:r>
+          </w:p>
+        </w:tc>
+        <w:tc>
+          <w:tcPr>
+            <w:tcW w:w="1535" w:type="dxa"/>
+          </w:tcPr>
+          <w:p>
+            <w:pPr>
+              <w:rPr>
+                <w:lang w:val="es-ES"/>
+              </w:rPr>
+            </w:pPr>
+            <w:r>
+              <w:rPr>
+                <w:lang w:val="es-ES"/>
+              </w:rPr>
+              <w:t>PEE</w:t>
+            </w:r>
+          </w:p>
+        </w:tc>
+        <w:tc>
+          <w:tcPr>
+            <w:tcW w:w="1535" w:type="dxa"/>
+          </w:tcPr>
+          <w:p>
+            <w:pPr>
+              <w:rPr>
+                <w:lang w:val="es-ES"/>
+              </w:rPr>
+            </w:pPr>
+            <w:r>
+              <w:rPr>
+                <w:lang w:val="es-ES"/>
+              </w:rPr>
+              <w:t>PEC</w:t>
+            </w:r>
+          </w:p>
+        </w:tc>
+        <w:tc>
+          <w:tcPr>
+            <w:tcW w:w="1340" w:type="dxa"/>
+          </w:tcPr>
+          <w:p>
+            <w:pPr>
+              <w:rPr>
+                <w:lang w:val="es-ES"/>
+              </w:rPr>
+            </w:pPr>
+            <w:r>
+              <w:rPr>
+                <w:lang w:val="es-ES"/>
+              </w:rPr>
+              <w:t>PA</w:t>
+            </w:r>
+          </w:p>
+        </w:tc>
+        <w:tc>
+          <w:tcPr>
+            <w:tcW w:w="1791" w:type="dxa"/>
+          </w:tcPr>
+          <w:p>
+            <w:pPr>
+              <w:rPr>
+                <w:lang w:val="es-ES"/>
+              </w:rPr>
+            </w:pPr>
+            <w:r>
+              <w:rPr>
+                <w:lang w:val="es-ES"/>
+              </w:rPr>
+              <w:t>CAD</w:t>
+            </w:r>
+          </w:p>
+        </w:tc>
+      </w:tr>
+      <w:tr>
+        <w:tc>
+          <w:tcPr>
+            <w:tcW w:w="1535" w:type="dxa"/>
+          </w:tcPr>
+          <w:p>
+            <w:pPr>
+              <w:rPr>
+                <w:lang w:val="es-ES"/>
+              </w:rPr>
+            </w:pPr>
+            <w:r>
+              <w:rPr>
+                <w:lang w:val="es-ES"/>
+              </w:rPr>
+              <w:t>22.7566%</w:t>
+            </w:r>
+          </w:p>
+        </w:tc>
+        <w:tc>
+          <w:tcPr>
+            <w:tcW w:w="1535" w:type="dxa"/>
+          </w:tcPr>
+          <w:p>
+            <w:pPr>
+              <w:rPr>
+                <w:lang w:val="es-ES"/>
+              </w:rPr>
+            </w:pPr>
+            <w:r>
+              <w:rPr>
+                <w:lang w:val="es-ES"/>
+              </w:rPr>
+              <w:t>66.8506%</w:t>
+            </w:r>
+          </w:p>
+        </w:tc>
+        <w:tc>
+          <w:tcPr>
+            <w:tcW w:w="1535" w:type="dxa"/>
+          </w:tcPr>
+          <w:p>
+            <w:pPr>
+              <w:rPr>
+                <w:lang w:val="es-ES"/>
+              </w:rPr>
+            </w:pPr>
+            <w:r>
+              <w:rPr>
+                <w:lang w:val="es-ES"/>
+              </w:rPr>
+              <w:t>0.0014 min</w:t>
+            </w:r>
+          </w:p>
+        </w:tc>
+        <w:tc>
+          <w:tcPr>
+            <w:tcW w:w="1535" w:type="dxa"/>
+          </w:tcPr>
+          <w:p>
+            <w:pPr>
+              <w:rPr>
+                <w:lang w:val="es-ES"/>
+              </w:rPr>
+            </w:pPr>
+            <w:r>
+              <w:rPr>
+                <w:lang w:val="es-ES"/>
+              </w:rPr>
+              <w:t>0.4697 min</w:t>
+            </w:r>
+          </w:p>
+        </w:tc>
+        <w:tc>
+          <w:tcPr>
+            <w:tcW w:w="1340" w:type="dxa"/>
+          </w:tcPr>
+          <w:p>
+            <w:pPr>
+              <w:rPr>
+                <w:lang w:val="es-ES"/>
+              </w:rPr>
+            </w:pPr>
+            <w:r>
+              <w:rPr>
+                <w:lang w:val="es-ES"/>
+              </w:rPr>
+              <w:t>0.00</w:t>
+            </w:r>
+            <w:r>
+              <w:rPr>
+                <w:lang w:val="es-ES"/>
+              </w:rPr>
+              <w:t>26</w:t>
+            </w:r>
+            <w:r>
+              <w:rPr>
+                <w:lang w:val="es-ES"/>
+              </w:rPr>
+              <w:t>%</w:t>
+            </w:r>
+          </w:p>
+        </w:tc>
+        <w:tc>
+          <w:tcPr>
+            <w:tcW w:w="1791" w:type="dxa"/>
+          </w:tcPr>
+          <w:p>
+            <w:pPr>
+              <w:rPr>
+                <w:lang w:val="es-ES"/>
+              </w:rPr>
+            </w:pPr>
+            <w:r>
+              <w:rPr>
+                <w:lang w:val="es-ES"/>
+              </w:rPr>
+              <w:t>0.</w:t>
+            </w:r>
+            <w:r>
+              <w:rPr>
+                <w:lang w:val="es-ES"/>
+              </w:rPr>
+              <w:t>47</w:t>
+            </w:r>
+            <w:r>
+              <w:rPr>
+                <w:lang w:val="es-ES"/>
+              </w:rPr>
+              <w:t xml:space="preserve"> </w:t>
+            </w:r>
+            <w:r>
+              <w:rPr>
+                <w:lang w:val="es-ES"/>
+              </w:rPr>
+              <w:t>personas</w:t>
+            </w:r>
+          </w:p>
+        </w:tc>
+      </w:tr>
+    </w:tbl>
+    <w:p>
+      <w:pPr>
+        <w:rPr>
+          <w:lang w:val="es-ES"/>
+        </w:rPr>
+      </w:pPr>
+    </w:p>
+    <w:p>
+      <w:pPr>
+        <w:rPr>
+          <w:lang w:val="es-ES"/>
+        </w:rPr>
+      </w:pPr>
+    </w:p>
+    <w:p>
+      <w:pPr>
+        <w:pStyle w:val="Prrafodelista"/>
+        <w:ind w:left="432"/>
+        <w:rPr>
+          <w:b/>
+          <w:sz w:val="28"/>
+          <w:lang w:val="es-ES"/>
+        </w:rPr>
+      </w:pPr>
     </w:p>
     <w:p>
       <w:pPr>
@@ -1829,6 +4143,23 @@
         </w:rPr>
         <w:t>Conclusiones</w:t>
       </w:r>
+    </w:p>
+    <w:p>
+      <w:pPr>
+        <w:rPr>
+          <w:lang w:val="es-ES"/>
+        </w:rPr>
+      </w:pPr>
+    </w:p>
+    <w:p>
+      <w:pPr>
+        <w:tabs>
+          <w:tab w:val="left" w:pos="1217"/>
+        </w:tabs>
+        <w:rPr>
+          <w:lang w:val="es-ES"/>
+        </w:rPr>
+      </w:pPr>
     </w:p>
     <w:sectPr>
       <w:headerReference w:type="even" r:id="rId24"/>
@@ -1848,7 +4179,7 @@
 
 <file path=word/comments.xml><?xml version="1.0" encoding="utf-8"?>
 <w:comments xmlns:wpc="http://schemas.microsoft.com/office/word/2010/wordprocessingCanvas" xmlns:mc="http://schemas.openxmlformats.org/markup-compatibility/2006" xmlns:o="urn:schemas-microsoft-com:office:office" xmlns:r="http://schemas.openxmlformats.org/officeDocument/2006/relationships" xmlns:m="http://schemas.openxmlformats.org/officeDocument/2006/math" xmlns:v="urn:schemas-microsoft-com:vml" xmlns:wp14="http://schemas.microsoft.com/office/word/2010/wordprocessingDrawing" xmlns:wp="http://schemas.openxmlformats.org/drawingml/2006/wordprocessingDrawing" xmlns:w10="urn:schemas-microsoft-com:office:word" xmlns:w="http://schemas.openxmlformats.org/wordprocessingml/2006/main" xmlns:w14="http://schemas.microsoft.com/office/word/2010/wordml" xmlns:wpg="http://schemas.microsoft.com/office/word/2010/wordprocessingGroup" xmlns:wpi="http://schemas.microsoft.com/office/word/2010/wordprocessingInk" xmlns:wne="http://schemas.microsoft.com/office/word/2006/wordml" xmlns:wps="http://schemas.microsoft.com/office/word/2010/wordprocessingShape" mc:Ignorable="w14 wp14">
-  <w:comment w:id="1" w:author="User" w:date="2017-05-07T22:22:00Z" w:initials="U">
+  <w:comment w:id="1" w:author="User" w:date="2017-05-09T14:56:00Z" w:initials="U">
     <w:p>
       <w:pPr>
         <w:pStyle w:val="Textocomentario"/>
@@ -1862,22 +4193,20 @@
       <w:r>
         <w:t xml:space="preserve">Completar con </w:t>
       </w:r>
+      <w:r>
+        <w:t>resultados</w:t>
+      </w:r>
+      <w:r>
+        <w:t xml:space="preserve">, conclusiones, </w:t>
+      </w:r>
       <w:proofErr w:type="spellStart"/>
       <w:r>
-        <w:t>resultaods</w:t>
+        <w:t>etc</w:t>
       </w:r>
       <w:proofErr w:type="spellEnd"/>
-      <w:r>
-        <w:t xml:space="preserve">, conclusiones, </w:t>
-      </w:r>
-      <w:proofErr w:type="spellStart"/>
-      <w:r>
-        <w:t>etc</w:t>
-      </w:r>
-      <w:proofErr w:type="spellEnd"/>
     </w:p>
   </w:comment>
-  <w:comment w:id="3" w:author="User" w:date="2017-05-07T18:04:00Z" w:initials="U">
+  <w:comment w:id="2" w:author="FirstDataConoSur" w:date="2017-05-09T14:55:00Z" w:initials="F">
     <w:p>
       <w:pPr>
         <w:pStyle w:val="Textocomentario"/>
@@ -1889,7 +4218,7 @@
         <w:annotationRef/>
       </w:r>
       <w:r>
-        <w:t>COMPLETAR</w:t>
+        <w:t>REVISAR</w:t>
       </w:r>
     </w:p>
   </w:comment>
@@ -2111,7 +4440,7 @@
     <w:r>
       <w:rPr>
         <w:noProof/>
-        <w:lang w:val="es-ES" w:eastAsia="es-ES"/>
+        <w:lang w:val="es-AR" w:eastAsia="es-AR"/>
       </w:rPr>
       <w:drawing>
         <wp:anchor distT="0" distB="0" distL="114300" distR="114300" simplePos="0" relativeHeight="251663360" behindDoc="0" locked="0" layoutInCell="1" allowOverlap="1" wp14:anchorId="059A627C" wp14:editId="0EC0DDF5">
@@ -2177,7 +4506,7 @@
     <w:r>
       <w:rPr>
         <w:noProof/>
-        <w:lang w:val="es-ES" w:eastAsia="es-ES"/>
+        <w:lang w:val="es-AR" w:eastAsia="es-AR"/>
       </w:rPr>
       <mc:AlternateContent>
         <mc:Choice Requires="wps">
@@ -2533,6 +4862,118 @@
     </w:lvl>
   </w:abstractNum>
   <w:abstractNum w:abstractNumId="3">
+    <w:nsid w:val="28CF580B"/>
+    <w:multiLevelType w:val="hybridMultilevel"/>
+    <w:tmpl w:val="45D8CCA6"/>
+    <w:lvl w:ilvl="0" w:tplc="CD501788">
+      <w:numFmt w:val="bullet"/>
+      <w:lvlText w:val="-"/>
+      <w:lvlJc w:val="left"/>
+      <w:pPr>
+        <w:ind w:left="720" w:hanging="360"/>
+      </w:pPr>
+      <w:rPr>
+        <w:rFonts w:ascii="Times New Roman" w:eastAsia="Times New Roman" w:hAnsi="Times New Roman" w:cs="Times New Roman" w:hint="default"/>
+      </w:rPr>
+    </w:lvl>
+    <w:lvl w:ilvl="1" w:tplc="2C0A0003" w:tentative="1">
+      <w:start w:val="1"/>
+      <w:numFmt w:val="bullet"/>
+      <w:lvlText w:val="o"/>
+      <w:lvlJc w:val="left"/>
+      <w:pPr>
+        <w:ind w:left="1440" w:hanging="360"/>
+      </w:pPr>
+      <w:rPr>
+        <w:rFonts w:ascii="Courier New" w:hAnsi="Courier New" w:cs="Courier New" w:hint="default"/>
+      </w:rPr>
+    </w:lvl>
+    <w:lvl w:ilvl="2" w:tplc="2C0A0005" w:tentative="1">
+      <w:start w:val="1"/>
+      <w:numFmt w:val="bullet"/>
+      <w:lvlText w:val=""/>
+      <w:lvlJc w:val="left"/>
+      <w:pPr>
+        <w:ind w:left="2160" w:hanging="360"/>
+      </w:pPr>
+      <w:rPr>
+        <w:rFonts w:ascii="Wingdings" w:hAnsi="Wingdings" w:hint="default"/>
+      </w:rPr>
+    </w:lvl>
+    <w:lvl w:ilvl="3" w:tplc="2C0A0001" w:tentative="1">
+      <w:start w:val="1"/>
+      <w:numFmt w:val="bullet"/>
+      <w:lvlText w:val=""/>
+      <w:lvlJc w:val="left"/>
+      <w:pPr>
+        <w:ind w:left="2880" w:hanging="360"/>
+      </w:pPr>
+      <w:rPr>
+        <w:rFonts w:ascii="Symbol" w:hAnsi="Symbol" w:hint="default"/>
+      </w:rPr>
+    </w:lvl>
+    <w:lvl w:ilvl="4" w:tplc="2C0A0003" w:tentative="1">
+      <w:start w:val="1"/>
+      <w:numFmt w:val="bullet"/>
+      <w:lvlText w:val="o"/>
+      <w:lvlJc w:val="left"/>
+      <w:pPr>
+        <w:ind w:left="3600" w:hanging="360"/>
+      </w:pPr>
+      <w:rPr>
+        <w:rFonts w:ascii="Courier New" w:hAnsi="Courier New" w:cs="Courier New" w:hint="default"/>
+      </w:rPr>
+    </w:lvl>
+    <w:lvl w:ilvl="5" w:tplc="2C0A0005" w:tentative="1">
+      <w:start w:val="1"/>
+      <w:numFmt w:val="bullet"/>
+      <w:lvlText w:val=""/>
+      <w:lvlJc w:val="left"/>
+      <w:pPr>
+        <w:ind w:left="4320" w:hanging="360"/>
+      </w:pPr>
+      <w:rPr>
+        <w:rFonts w:ascii="Wingdings" w:hAnsi="Wingdings" w:hint="default"/>
+      </w:rPr>
+    </w:lvl>
+    <w:lvl w:ilvl="6" w:tplc="2C0A0001" w:tentative="1">
+      <w:start w:val="1"/>
+      <w:numFmt w:val="bullet"/>
+      <w:lvlText w:val=""/>
+      <w:lvlJc w:val="left"/>
+      <w:pPr>
+        <w:ind w:left="5040" w:hanging="360"/>
+      </w:pPr>
+      <w:rPr>
+        <w:rFonts w:ascii="Symbol" w:hAnsi="Symbol" w:hint="default"/>
+      </w:rPr>
+    </w:lvl>
+    <w:lvl w:ilvl="7" w:tplc="2C0A0003" w:tentative="1">
+      <w:start w:val="1"/>
+      <w:numFmt w:val="bullet"/>
+      <w:lvlText w:val="o"/>
+      <w:lvlJc w:val="left"/>
+      <w:pPr>
+        <w:ind w:left="5760" w:hanging="360"/>
+      </w:pPr>
+      <w:rPr>
+        <w:rFonts w:ascii="Courier New" w:hAnsi="Courier New" w:cs="Courier New" w:hint="default"/>
+      </w:rPr>
+    </w:lvl>
+    <w:lvl w:ilvl="8" w:tplc="2C0A0005" w:tentative="1">
+      <w:start w:val="1"/>
+      <w:numFmt w:val="bullet"/>
+      <w:lvlText w:val=""/>
+      <w:lvlJc w:val="left"/>
+      <w:pPr>
+        <w:ind w:left="6480" w:hanging="360"/>
+      </w:pPr>
+      <w:rPr>
+        <w:rFonts w:ascii="Wingdings" w:hAnsi="Wingdings" w:hint="default"/>
+      </w:rPr>
+    </w:lvl>
+  </w:abstractNum>
+  <w:abstractNum w:abstractNumId="4">
     <w:nsid w:val="46E7587C"/>
     <w:multiLevelType w:val="multilevel"/>
     <w:tmpl w:val="C9BCE6E6"/>
@@ -2618,7 +5059,7 @@
       </w:pPr>
     </w:lvl>
   </w:abstractNum>
-  <w:abstractNum w:abstractNumId="4">
+  <w:abstractNum w:abstractNumId="5">
     <w:nsid w:val="52E975C6"/>
     <w:multiLevelType w:val="hybridMultilevel"/>
     <w:tmpl w:val="00D0971E"/>
@@ -2704,7 +5145,7 @@
       </w:pPr>
     </w:lvl>
   </w:abstractNum>
-  <w:abstractNum w:abstractNumId="5">
+  <w:abstractNum w:abstractNumId="6">
     <w:nsid w:val="72271BCD"/>
     <w:multiLevelType w:val="hybridMultilevel"/>
     <w:tmpl w:val="C9E2587E"/>
@@ -2790,7 +5231,7 @@
       </w:pPr>
     </w:lvl>
   </w:abstractNum>
-  <w:abstractNum w:abstractNumId="6">
+  <w:abstractNum w:abstractNumId="7">
     <w:nsid w:val="7D9D4B40"/>
     <w:multiLevelType w:val="multilevel"/>
     <w:tmpl w:val="240A001F"/>
@@ -2877,22 +5318,22 @@
     </w:lvl>
   </w:abstractNum>
   <w:num w:numId="1">
-    <w:abstractNumId w:val="5"/>
+    <w:abstractNumId w:val="6"/>
   </w:num>
   <w:num w:numId="2">
-    <w:abstractNumId w:val="6"/>
+    <w:abstractNumId w:val="7"/>
   </w:num>
   <w:num w:numId="3">
     <w:abstractNumId w:val="0"/>
   </w:num>
   <w:num w:numId="4">
-    <w:abstractNumId w:val="4"/>
+    <w:abstractNumId w:val="5"/>
   </w:num>
   <w:num w:numId="5">
     <w:abstractNumId w:val="1"/>
   </w:num>
   <w:num w:numId="6">
-    <w:abstractNumId w:val="3"/>
+    <w:abstractNumId w:val="4"/>
   </w:num>
   <w:num w:numId="7">
     <w:abstractNumId w:val="0"/>
@@ -2911,6 +5352,9 @@
   </w:num>
   <w:num w:numId="12">
     <w:abstractNumId w:val="2"/>
+  </w:num>
+  <w:num w:numId="13">
+    <w:abstractNumId w:val="3"/>
   </w:num>
 </w:numbering>
 </file>
@@ -5330,7 +7774,7 @@
   <a:extraClrSchemeLst/>
   <a:extLst>
     <a:ext uri="{05A4C25C-085E-4340-85A3-A5531E510DB2}">
-      <thm15:themeFamily xmlns:thm15="http://schemas.microsoft.com/office/thememl/2012/main" xmlns="" name="Office Theme" id="{62F939B6-93AF-4DB8-9C6B-D6C7DFDC589F}" vid="{4A3C46E8-61CC-4603-A589-7422A47A8E4A}"/>
+      <thm15:themeFamily xmlns="" xmlns:thm15="http://schemas.microsoft.com/office/thememl/2012/main" name="Office Theme" id="{62F939B6-93AF-4DB8-9C6B-D6C7DFDC589F}" vid="{4A3C46E8-61CC-4603-A589-7422A47A8E4A}"/>
     </a:ext>
   </a:extLst>
 </a:theme>
@@ -5341,7 +7785,7 @@
 </file>
 
 <file path=customXml/itemProps1.xml><?xml version="1.0" encoding="utf-8"?>
-<ds:datastoreItem xmlns:ds="http://schemas.openxmlformats.org/officeDocument/2006/customXml" ds:itemID="{E8E8219E-FCE5-4227-B607-D43B760E97D3}">
+<ds:datastoreItem xmlns:ds="http://schemas.openxmlformats.org/officeDocument/2006/customXml" ds:itemID="{B7F7B5B9-2E3D-4187-84C0-EDE150449E5A}">
   <ds:schemaRefs>
     <ds:schemaRef ds:uri="http://schemas.openxmlformats.org/officeDocument/2006/bibliography"/>
   </ds:schemaRefs>

</xml_diff>

<commit_message>
ahora sí. Me había olvidado el enunciado
</commit_message>
<xml_diff>
--- a/TP Nº 6.docx
+++ b/TP Nº 6.docx
@@ -116,65 +116,67 @@
           <w:color w:val="000000"/>
           <w:szCs w:val="24"/>
         </w:rPr>
-        <w:t>Leandro Narosky</w:t>
-      </w:r>
+        <w:t xml:space="preserve">Leandro </w:t>
+      </w:r>
+      <w:proofErr w:type="spellStart"/>
       <w:r>
         <w:rPr>
           <w:b/>
           <w:color w:val="000000"/>
           <w:szCs w:val="24"/>
         </w:rPr>
-        <w:t xml:space="preserve">, </w:t>
-      </w:r>
-      <w:r>
-        <w:rPr>
-          <w:color w:val="000000"/>
-          <w:szCs w:val="24"/>
-        </w:rPr>
-        <w:t>UTN FRBA</w:t>
-      </w:r>
-      <w:r>
-        <w:rPr>
-          <w:color w:val="000000"/>
-          <w:szCs w:val="24"/>
-        </w:rPr>
-        <w:t xml:space="preserve">, </w:t>
-      </w:r>
-      <w:r>
-        <w:rPr>
-          <w:color w:val="000000"/>
-          <w:szCs w:val="24"/>
-        </w:rPr>
-        <w:t>leandro.narosky@gmail.com</w:t>
-      </w:r>
-      <w:r>
-        <w:rPr>
-          <w:color w:val="000000"/>
-          <w:szCs w:val="24"/>
-        </w:rPr>
-        <w:t xml:space="preserve"> </w:t>
-      </w:r>
-    </w:p>
-    <w:p>
-      <w:pPr>
-        <w:spacing w:before="0" w:after="360" w:line="312" w:lineRule="auto"/>
-        <w:jc w:val="center"/>
-      </w:pPr>
+        <w:t>Narosky</w:t>
+      </w:r>
+      <w:proofErr w:type="spellEnd"/>
       <w:r>
         <w:rPr>
           <w:b/>
           <w:color w:val="000000"/>
           <w:szCs w:val="24"/>
         </w:rPr>
-        <w:t>Federico Ariel</w:t>
-      </w:r>
+        <w:t xml:space="preserve">, </w:t>
+      </w:r>
+      <w:r>
+        <w:rPr>
+          <w:color w:val="000000"/>
+          <w:szCs w:val="24"/>
+        </w:rPr>
+        <w:t>UTN FRBA</w:t>
+      </w:r>
+      <w:r>
+        <w:rPr>
+          <w:color w:val="000000"/>
+          <w:szCs w:val="24"/>
+        </w:rPr>
+        <w:t xml:space="preserve">, </w:t>
+      </w:r>
+      <w:r>
+        <w:rPr>
+          <w:color w:val="000000"/>
+          <w:szCs w:val="24"/>
+        </w:rPr>
+        <w:t>leandro.narosky@gmail.com</w:t>
+      </w:r>
+      <w:r>
+        <w:rPr>
+          <w:color w:val="000000"/>
+          <w:szCs w:val="24"/>
+        </w:rPr>
+        <w:t xml:space="preserve"> </w:t>
+      </w:r>
+    </w:p>
+    <w:p>
+      <w:pPr>
+        <w:spacing w:before="0" w:after="360" w:line="312" w:lineRule="auto"/>
+        <w:jc w:val="center"/>
+      </w:pPr>
       <w:r>
         <w:rPr>
           <w:b/>
           <w:color w:val="000000"/>
           <w:szCs w:val="24"/>
         </w:rPr>
-        <w:t xml:space="preserve"> Romero</w:t>
+        <w:t>Federico Ariel</w:t>
       </w:r>
       <w:r>
         <w:rPr>
@@ -182,34 +184,42 @@
           <w:color w:val="000000"/>
           <w:szCs w:val="24"/>
         </w:rPr>
-        <w:t xml:space="preserve">, </w:t>
-      </w:r>
-      <w:r>
-        <w:rPr>
+        <w:t xml:space="preserve"> Romero</w:t>
+      </w:r>
+      <w:r>
+        <w:rPr>
+          <w:b/>
           <w:color w:val="000000"/>
           <w:szCs w:val="24"/>
         </w:rPr>
-        <w:t>UTN FRBA</w:t>
+        <w:t xml:space="preserve">, </w:t>
       </w:r>
       <w:r>
         <w:rPr>
           <w:color w:val="000000"/>
           <w:szCs w:val="24"/>
         </w:rPr>
-        <w:t xml:space="preserve">, </w:t>
+        <w:t>UTN FRBA</w:t>
       </w:r>
       <w:r>
         <w:rPr>
           <w:color w:val="000000"/>
           <w:szCs w:val="24"/>
         </w:rPr>
-        <w:t>fecheromero@gmail.com</w:t>
+        <w:t xml:space="preserve">, </w:t>
       </w:r>
       <w:r>
         <w:rPr>
           <w:color w:val="000000"/>
           <w:szCs w:val="24"/>
         </w:rPr>
+        <w:t>fecheromero@gmail.com</w:t>
+      </w:r>
+      <w:r>
+        <w:rPr>
+          <w:color w:val="000000"/>
+          <w:szCs w:val="24"/>
+        </w:rPr>
         <w:t xml:space="preserve"> </w:t>
       </w:r>
     </w:p>
@@ -281,14 +291,14 @@
           <w:spacing w:val="-2"/>
           <w:szCs w:val="18"/>
         </w:rPr>
-        <w:t>Estas</w:t>
+        <w:t>Estas son</w:t>
       </w:r>
       <w:r>
         <w:rPr>
           <w:spacing w:val="-2"/>
           <w:szCs w:val="18"/>
         </w:rPr>
-        <w:t xml:space="preserve">  son cobradas según su peso en la caja. El local elegido se caracteriza</w:t>
+        <w:t xml:space="preserve"> cobradas según su peso en la caja. El local elegido se caracteriza</w:t>
       </w:r>
       <w:r>
         <w:rPr>
@@ -316,7 +326,23 @@
           <w:spacing w:val="-2"/>
           <w:szCs w:val="18"/>
         </w:rPr>
-        <w:t xml:space="preserve"> por tener 2 cajas: una que se encarga de envolver la bandeja  y la otra que  pesa la bandeja y cobra. El problema puntual de este local es que a veces se acumula una gran cantidad de gente en ambas colas y también</w:t>
+        <w:t xml:space="preserve"> por tener 2 cajas: una que se encarga de envolver la </w:t>
+      </w:r>
+      <w:r>
+        <w:rPr>
+          <w:spacing w:val="-2"/>
+          <w:szCs w:val="18"/>
+        </w:rPr>
+        <w:t>bandeja y</w:t>
+      </w:r>
+      <w:bookmarkStart w:id="1" w:name="_GoBack"/>
+      <w:bookmarkEnd w:id="1"/>
+      <w:r>
+        <w:rPr>
+          <w:spacing w:val="-2"/>
+          <w:szCs w:val="18"/>
+        </w:rPr>
+        <w:t xml:space="preserve"> la otra que  pesa la bandeja y cobra. El problema puntual de este local es que a veces se acumula una gran cantidad de gente en ambas colas y también</w:t>
       </w:r>
       <w:r>
         <w:rPr>
@@ -565,9 +591,6 @@
     <w:p/>
     <w:p/>
     <w:p/>
-    <w:p/>
-    <w:p/>
-    <w:p/>
     <w:p>
       <w:pPr>
         <w:pStyle w:val="Ttulo1"/>
@@ -577,9 +600,134 @@
         </w:numPr>
       </w:pPr>
       <w:r>
+        <w:lastRenderedPageBreak/>
         <w:t>Enunciado</w:t>
       </w:r>
     </w:p>
+    <w:p/>
+    <w:p>
+      <w:r>
+        <w:t>El dueño de un local de venta de comida por peso (mejor conocido como “chino”), desea optimizar la operación diaria del negocio. Es su intención aumentar las ganancias, que no se vayan clientes porque el local está lleno, reducir el tiempo de espera de los clientes en su local y que sus empleados pasen la mayor parte del tiempo abocados a sus tareas (que no tengan demasiado tiempo de ocio).</w:t>
+      </w:r>
+    </w:p>
+    <w:p>
+      <w:r>
+        <w:t xml:space="preserve">Se sabe que el local opera con dos tipos de cajas, uno para envolver la comida que el cliente sirve en su bandeja, y el otro, para pesar esa bandeja y, de acuerdo al peso, efectuar el correspondiente cobro del producto. </w:t>
+      </w:r>
+    </w:p>
+    <w:p>
+      <w:r>
+        <w:t>Como se puede apreciar fácilmente, esto es secuencial, es decir, el cliente pasa primero a</w:t>
+      </w:r>
+      <w:r>
+        <w:t xml:space="preserve"> la cola de la caja para</w:t>
+      </w:r>
+      <w:r>
+        <w:t xml:space="preserve"> envolver la comida, y luego tiene que pasar por la otra </w:t>
+      </w:r>
+      <w:r>
+        <w:t xml:space="preserve">cola, de la </w:t>
+      </w:r>
+      <w:r>
+        <w:t>caja</w:t>
+      </w:r>
+      <w:r>
+        <w:t xml:space="preserve"> para</w:t>
+      </w:r>
+      <w:r>
+        <w:t xml:space="preserve"> pesar su bandeja y abonar lo que muestra la balanza. </w:t>
+      </w:r>
+    </w:p>
+    <w:p>
+      <w:r>
+        <w:t xml:space="preserve">El dueño observa que en el local se acumulan mucha gente, y esto hace que, cuando otras personas entran, se arrepientan y se vayan. </w:t>
+      </w:r>
+    </w:p>
+    <w:p>
+      <w:r>
+        <w:t xml:space="preserve">Se sabe que el intervalo entre arribos de clientes al local responde a </w:t>
+      </w:r>
+      <w:r>
+        <w:t>una función cuadrática:</w:t>
+      </w:r>
+    </w:p>
+    <w:p>
+      <w:pPr>
+        <w:pStyle w:val="Ecuaciones"/>
+      </w:pPr>
+      <w:r>
+        <w:t>f(x) = -3/32  x^2 + 3/8 x</w:t>
+      </w:r>
+    </w:p>
+    <w:p>
+      <w:r>
+        <w:t>definida entre 0 y 4 minutos. Además, las personas pueden arrepentirse y salir del local. Esto sucede con una probabilidad del 50% cuando en el local haya más de 50 personas.</w:t>
+      </w:r>
+    </w:p>
+    <w:p>
+      <w:r>
+        <w:t xml:space="preserve">Por otro lado, el tiempo de atención de la caja </w:t>
+      </w:r>
+      <w:r>
+        <w:t xml:space="preserve">es </w:t>
+      </w:r>
+      <w:proofErr w:type="spellStart"/>
+      <w:r>
+        <w:t>equiprobable</w:t>
+      </w:r>
+      <w:proofErr w:type="spellEnd"/>
+      <w:r>
+        <w:t xml:space="preserve"> entre 1 y 3 minutos, a diferencia del tiempo de at</w:t>
+      </w:r>
+      <w:r>
+        <w:t xml:space="preserve">ención en la caja de cobro, entre 2 y 4 minutos, </w:t>
+      </w:r>
+      <w:r>
+        <w:t xml:space="preserve">que </w:t>
+      </w:r>
+      <w:r>
+        <w:t>responde a una función lineal donde:</w:t>
+      </w:r>
+    </w:p>
+    <w:p>
+      <w:pPr>
+        <w:pStyle w:val="Ecuaciones"/>
+      </w:pPr>
+      <w:r>
+        <w:t>f(4) = 2f(2)</w:t>
+      </w:r>
+    </w:p>
+    <w:p>
+      <w:r>
+        <w:t>Se desea conocer, para una cierta cantidad de cajeros de envoltura y cier</w:t>
+      </w:r>
+      <w:r>
+        <w:t>ta cantidad de cajeros de cobro:</w:t>
+      </w:r>
+      <w:r>
+        <w:t xml:space="preserve"> el promedio de espera de los clientes en </w:t>
+      </w:r>
+      <w:r>
+        <w:t>las cajas de envoltura y en las de cobro</w:t>
+      </w:r>
+      <w:r>
+        <w:t>, el porcentaje de tiempo ocioso de los cajeros de envoltura y los de cobro</w:t>
+      </w:r>
+      <w:r>
+        <w:t>, la cantidad de arrepentidos por día y el porcentaje de arrepentidos, respecto del total de personas que llegaron al negocio.</w:t>
+      </w:r>
+    </w:p>
+    <w:p/>
+    <w:p/>
+    <w:p/>
+    <w:p/>
+    <w:p/>
+    <w:p/>
+    <w:p/>
+    <w:p/>
+    <w:p/>
+    <w:p/>
+    <w:p/>
     <w:bookmarkEnd w:id="0"/>
     <w:p>
       <w:pPr>
@@ -590,6 +738,7 @@
         </w:numPr>
       </w:pPr>
       <w:r>
+        <w:lastRenderedPageBreak/>
         <w:t>Análisis previo</w:t>
       </w:r>
     </w:p>
@@ -888,8 +1037,21 @@
             <w:tcW w:w="2303" w:type="dxa"/>
           </w:tcPr>
           <w:p>
-            <w:r>
-              <w:t>Evto. Fut. No Cond.</w:t>
+            <w:proofErr w:type="spellStart"/>
+            <w:r>
+              <w:t>Evto</w:t>
+            </w:r>
+            <w:proofErr w:type="spellEnd"/>
+            <w:r>
+              <w:t xml:space="preserve">. </w:t>
+            </w:r>
+            <w:proofErr w:type="spellStart"/>
+            <w:r>
+              <w:t>Fut</w:t>
+            </w:r>
+            <w:proofErr w:type="spellEnd"/>
+            <w:r>
+              <w:t>. No Cond.</w:t>
             </w:r>
           </w:p>
         </w:tc>
@@ -898,8 +1060,21 @@
             <w:tcW w:w="2303" w:type="dxa"/>
           </w:tcPr>
           <w:p>
-            <w:r>
-              <w:t>Evto. Fut. Cond.</w:t>
+            <w:proofErr w:type="spellStart"/>
+            <w:r>
+              <w:t>Evto</w:t>
+            </w:r>
+            <w:proofErr w:type="spellEnd"/>
+            <w:r>
+              <w:t xml:space="preserve">. </w:t>
+            </w:r>
+            <w:proofErr w:type="spellStart"/>
+            <w:r>
+              <w:t>Fut</w:t>
+            </w:r>
+            <w:proofErr w:type="spellEnd"/>
+            <w:r>
+              <w:t>. Cond.</w:t>
             </w:r>
           </w:p>
         </w:tc>
@@ -1108,16 +1283,45 @@
     </w:tbl>
     <w:p>
       <w:r>
-        <w:t>(tiempo próx llegada)                (tiempo próx salida envoltura)   (tiempo próx salida cobro)</w:t>
-      </w:r>
-    </w:p>
-    <w:p/>
-    <w:p/>
-    <w:p/>
-    <w:p>
-      <w:bookmarkStart w:id="1" w:name="_GoBack"/>
-      <w:bookmarkEnd w:id="1"/>
-    </w:p>
+        <w:t xml:space="preserve">(tiempo </w:t>
+      </w:r>
+      <w:proofErr w:type="spellStart"/>
+      <w:r>
+        <w:t>próx</w:t>
+      </w:r>
+      <w:proofErr w:type="spellEnd"/>
+      <w:r>
+        <w:t xml:space="preserve"> llegada)                (tiempo </w:t>
+      </w:r>
+      <w:proofErr w:type="spellStart"/>
+      <w:r>
+        <w:t>próx</w:t>
+      </w:r>
+      <w:proofErr w:type="spellEnd"/>
+      <w:r>
+        <w:t xml:space="preserve"> salida envoltura)   (tiempo </w:t>
+      </w:r>
+      <w:proofErr w:type="spellStart"/>
+      <w:r>
+        <w:t>próx</w:t>
+      </w:r>
+      <w:proofErr w:type="spellEnd"/>
+      <w:r>
+        <w:t xml:space="preserve"> salida cobro)</w:t>
+      </w:r>
+    </w:p>
+    <w:p/>
+    <w:p/>
+    <w:p>
+      <w:pPr>
+        <w:spacing w:before="0" w:after="160" w:line="259" w:lineRule="auto"/>
+        <w:jc w:val="left"/>
+      </w:pPr>
+      <w:r>
+        <w:br w:type="page"/>
+      </w:r>
+    </w:p>
+    <w:p/>
     <w:p>
       <w:pPr>
         <w:pStyle w:val="Prrafodelista"/>
@@ -1201,7 +1405,7 @@
             <v:imagedata r:id="rId8" o:title=""/>
             <w10:wrap type="square" anchorx="margin" anchory="margin"/>
           </v:shape>
-          <o:OLEObject Type="Embed" ProgID="Visio.Drawing.11" ShapeID="_x0000_s1028" DrawAspect="Content" ObjectID="_1555871850" r:id="rId9"/>
+          <o:OLEObject Type="Embed" ProgID="Visio.Drawing.11" ShapeID="_x0000_s1028" DrawAspect="Content" ObjectID="_1555874355" r:id="rId9"/>
         </w:object>
       </w:r>
       <w:r>
@@ -1569,7 +1773,7 @@
             <v:imagedata r:id="rId10" o:title=""/>
             <w10:wrap type="square" anchorx="margin" anchory="margin"/>
           </v:shape>
-          <o:OLEObject Type="Embed" ProgID="Visio.Drawing.11" ShapeID="_x0000_s1035" DrawAspect="Content" ObjectID="_1555871851" r:id="rId11"/>
+          <o:OLEObject Type="Embed" ProgID="Visio.Drawing.11" ShapeID="_x0000_s1035" DrawAspect="Content" ObjectID="_1555874356" r:id="rId11"/>
         </w:object>
       </w:r>
     </w:p>
@@ -1587,7 +1791,7 @@
             <v:imagedata r:id="rId12" o:title=""/>
             <w10:wrap type="square" anchorx="margin" anchory="margin"/>
           </v:shape>
-          <o:OLEObject Type="Embed" ProgID="Visio.Drawing.11" ShapeID="_x0000_s1036" DrawAspect="Content" ObjectID="_1555871852" r:id="rId13"/>
+          <o:OLEObject Type="Embed" ProgID="Visio.Drawing.11" ShapeID="_x0000_s1036" DrawAspect="Content" ObjectID="_1555874357" r:id="rId13"/>
         </w:object>
       </w:r>
     </w:p>
@@ -1605,7 +1809,7 @@
             <v:imagedata r:id="rId14" o:title=""/>
             <w10:wrap type="square" anchorx="margin" anchory="margin"/>
           </v:shape>
-          <o:OLEObject Type="Embed" ProgID="Visio.Drawing.11" ShapeID="_x0000_s1031" DrawAspect="Content" ObjectID="_1555871853" r:id="rId15"/>
+          <o:OLEObject Type="Embed" ProgID="Visio.Drawing.11" ShapeID="_x0000_s1031" DrawAspect="Content" ObjectID="_1555874358" r:id="rId15"/>
         </w:object>
       </w:r>
     </w:p>
@@ -1668,8 +1872,21 @@
       <w:pPr>
         <w:pStyle w:val="Ecuaciones"/>
       </w:pPr>
-      <w:r>
-        <w:t>Máx(f(x)) = f ’(x) = 0 =&gt; (x,y) = (2, 6)</w:t>
+      <w:proofErr w:type="spellStart"/>
+      <w:r>
+        <w:t>Máx</w:t>
+      </w:r>
+      <w:proofErr w:type="spellEnd"/>
+      <w:r>
+        <w:t>(f(x)) = f ’(x) = 0 =&gt; (</w:t>
+      </w:r>
+      <w:proofErr w:type="spellStart"/>
+      <w:r>
+        <w:t>x,y</w:t>
+      </w:r>
+      <w:proofErr w:type="spellEnd"/>
+      <w:r>
+        <w:t>) = (2, 6)</w:t>
       </w:r>
     </w:p>
     <w:p>
@@ -1691,7 +1908,7 @@
             <v:imagedata r:id="rId16" o:title=""/>
             <w10:wrap type="square" anchorx="margin" anchory="margin"/>
           </v:shape>
-          <o:OLEObject Type="Embed" ProgID="Visio.Drawing.11" ShapeID="_x0000_s1032" DrawAspect="Content" ObjectID="_1555871854" r:id="rId17"/>
+          <o:OLEObject Type="Embed" ProgID="Visio.Drawing.11" ShapeID="_x0000_s1032" DrawAspect="Content" ObjectID="_1555874359" r:id="rId17"/>
         </w:object>
       </w:r>
     </w:p>
@@ -1753,8 +1970,21 @@
       <w:pPr>
         <w:pStyle w:val="Ecuaciones"/>
       </w:pPr>
-      <w:r>
-        <w:t>Máx ( f(x) ) =&gt; (x,y) = (4, 2/3)</w:t>
+      <w:proofErr w:type="spellStart"/>
+      <w:r>
+        <w:t>Máx</w:t>
+      </w:r>
+      <w:proofErr w:type="spellEnd"/>
+      <w:r>
+        <w:t xml:space="preserve"> ( f(x) ) =&gt; (</w:t>
+      </w:r>
+      <w:proofErr w:type="spellStart"/>
+      <w:r>
+        <w:t>x,y</w:t>
+      </w:r>
+      <w:proofErr w:type="spellEnd"/>
+      <w:r>
+        <w:t>) = (4, 2/3)</w:t>
       </w:r>
     </w:p>
     <w:p>
@@ -1780,7 +2010,7 @@
             <v:imagedata r:id="rId18" o:title=""/>
             <w10:wrap type="square" anchorx="margin" anchory="margin"/>
           </v:shape>
-          <o:OLEObject Type="Embed" ProgID="Visio.Drawing.11" ShapeID="_x0000_s1033" DrawAspect="Content" ObjectID="_1555871855" r:id="rId19"/>
+          <o:OLEObject Type="Embed" ProgID="Visio.Drawing.11" ShapeID="_x0000_s1033" DrawAspect="Content" ObjectID="_1555874360" r:id="rId19"/>
         </w:object>
       </w:r>
     </w:p>
@@ -1844,6 +2074,7 @@
         </w:tabs>
       </w:pPr>
       <w:r>
+        <w:lastRenderedPageBreak/>
         <w:t>Tiempo de atención en cola de envoltura:</w:t>
       </w:r>
     </w:p>
@@ -1858,7 +2089,21 @@
         <w:rPr>
           <w:lang w:val="es-ES"/>
         </w:rPr>
-        <w:t>f(x) = ½   [1;3] (equiprobable)</w:t>
+        <w:t>f(x) = ½   [1;3] (</w:t>
+      </w:r>
+      <w:proofErr w:type="spellStart"/>
+      <w:r>
+        <w:rPr>
+          <w:lang w:val="es-ES"/>
+        </w:rPr>
+        <w:t>equiprobable</w:t>
+      </w:r>
+      <w:proofErr w:type="spellEnd"/>
+      <w:r>
+        <w:rPr>
+          <w:lang w:val="es-ES"/>
+        </w:rPr>
+        <w:t>)</w:t>
       </w:r>
     </w:p>
     <w:p>
@@ -1882,11 +2127,19 @@
           <w:lang w:val="es-ES"/>
         </w:rPr>
       </w:pPr>
-      <w:r>
-        <w:rPr>
-          <w:lang w:val="es-ES"/>
-        </w:rPr>
-        <w:t>Finv(R) = x = 2R + 1</w:t>
+      <w:proofErr w:type="spellStart"/>
+      <w:r>
+        <w:rPr>
+          <w:lang w:val="es-ES"/>
+        </w:rPr>
+        <w:t>Finv</w:t>
+      </w:r>
+      <w:proofErr w:type="spellEnd"/>
+      <w:r>
+        <w:rPr>
+          <w:lang w:val="es-ES"/>
+        </w:rPr>
+        <w:t>(R) = x = 2R + 1</w:t>
       </w:r>
       <w:r>
         <w:rPr>
@@ -1901,10 +2154,10 @@
       </w:pPr>
       <w:r>
         <w:object w:dxaOrig="2225" w:dyaOrig="2881" w14:anchorId="0523D8FE">
-          <v:shape id="_x0000_i1031" type="#_x0000_t75" style="width:111.25pt;height:2in" o:ole="">
+          <v:shape id="_x0000_i1031" type="#_x0000_t75" style="width:111pt;height:2in" o:ole="">
             <v:imagedata r:id="rId20" o:title=""/>
           </v:shape>
-          <o:OLEObject Type="Embed" ProgID="Visio.Drawing.11" ShapeID="_x0000_i1031" DrawAspect="Content" ObjectID="_1555871849" r:id="rId21"/>
+          <o:OLEObject Type="Embed" ProgID="Visio.Drawing.11" ShapeID="_x0000_i1031" DrawAspect="Content" ObjectID="_1555874354" r:id="rId21"/>
         </w:object>
       </w:r>
     </w:p>
@@ -2011,6 +2264,7 @@
           <w:b/>
           <w:sz w:val="28"/>
         </w:rPr>
+        <w:lastRenderedPageBreak/>
         <w:t>Escenarios y resultados</w:t>
       </w:r>
     </w:p>
@@ -3824,6 +4078,7 @@
           <w:b/>
           <w:sz w:val="28"/>
         </w:rPr>
+        <w:lastRenderedPageBreak/>
         <w:t>Conclusiones</w:t>
       </w:r>
     </w:p>
@@ -3878,19 +4133,7 @@
         <w:rPr>
           <w:lang w:val="es-ES"/>
         </w:rPr>
-        <w:t xml:space="preserve">nen la misma cantidad de empleados, la operación </w:t>
-      </w:r>
-      <w:r>
-        <w:rPr>
-          <w:lang w:val="es-ES"/>
-        </w:rPr>
-        <w:t>más</w:t>
-      </w:r>
-      <w:r>
-        <w:rPr>
-          <w:lang w:val="es-ES"/>
-        </w:rPr>
-        <w:t xml:space="preserve"> lenta en promedio, es la que se vuelve crítica a fin de minimizar los tiempos de espera y los tiempos de ocio.</w:t>
+        <w:t>nen la misma cantidad de empleados, la operación más lenta en promedio, es la que se vuelve crítica a fin de minimizar los tiempos de espera y los tiempos de ocio.</w:t>
       </w:r>
     </w:p>
     <w:p>
@@ -3906,31 +4149,7 @@
         <w:rPr>
           <w:lang w:val="es-ES"/>
         </w:rPr>
-        <w:t xml:space="preserve">Por ejemplo, si la </w:t>
-      </w:r>
-      <w:r>
-        <w:rPr>
-          <w:lang w:val="es-ES"/>
-        </w:rPr>
-        <w:t>operación</w:t>
-      </w:r>
-      <w:r>
-        <w:rPr>
-          <w:lang w:val="es-ES"/>
-        </w:rPr>
-        <w:t xml:space="preserve"> </w:t>
-      </w:r>
-      <w:r>
-        <w:rPr>
-          <w:lang w:val="es-ES"/>
-        </w:rPr>
-        <w:t>más</w:t>
-      </w:r>
-      <w:r>
-        <w:rPr>
-          <w:lang w:val="es-ES"/>
-        </w:rPr>
-        <w:t xml:space="preserve"> lenta fuera la primera, rara vez se formaría cola en la segunda, ya que el primero libera los clientes de una forma manejable para el segundo. Esto produce un tiempo ocioso excesivo en la segunda operación.</w:t>
+        <w:t>Por ejemplo, si la operación más lenta fuera la primera, rara vez se formaría cola en la segunda, ya que el primero libera los clientes de una forma manejable para el segundo. Esto produce un tiempo ocioso excesivo en la segunda operación.</w:t>
       </w:r>
     </w:p>
     <w:p>
@@ -4076,19 +4295,7 @@
         <w:rPr>
           <w:lang w:val="es-ES"/>
         </w:rPr>
-        <w:t xml:space="preserve"> 2 personas en envoltura y 2 cobrando, la cantidad de arrepentidos es mínima, los tiempos de atención son casi </w:t>
-      </w:r>
-      <w:r>
-        <w:rPr>
-          <w:lang w:val="es-ES"/>
-        </w:rPr>
-        <w:t>instantáneos</w:t>
-      </w:r>
-      <w:r>
-        <w:rPr>
-          <w:lang w:val="es-ES"/>
-        </w:rPr>
-        <w:t>, pero los tiempos ociosos son significativamente altos. Considerando el salario promedio de un empleado, posiblemente la ganancia de esos 6 arrepentidos no compense el gasto.</w:t>
+        <w:t xml:space="preserve"> 2 personas en envoltura y 2 cobrando, la cantidad de arrepentidos es mínima, los tiempos de atención son casi instantáneos, pero los tiempos ociosos son significativamente altos. Considerando el salario promedio de un empleado, posiblemente la ganancia de esos 6 arrepentidos no compense el gasto.</w:t>
       </w:r>
     </w:p>
     <w:p>
@@ -4126,19 +4333,7 @@
         <w:rPr>
           <w:lang w:val="es-ES"/>
         </w:rPr>
-        <w:t xml:space="preserve">El resto de resultados no son tan importantes como para considerarse. Pero resulta interesante destacar </w:t>
-      </w:r>
-      <w:r>
-        <w:rPr>
-          <w:lang w:val="es-ES"/>
-        </w:rPr>
-        <w:t>que,</w:t>
-      </w:r>
-      <w:r>
-        <w:rPr>
-          <w:lang w:val="es-ES"/>
-        </w:rPr>
-        <w:t xml:space="preserve"> por el encadenamiento de las operaciones, el tiempo de espera en una caja, puede afectar indirectamente al tiempo ocioso de la otra.</w:t>
+        <w:t>El resto de resultados no son tan importantes como para considerarse. Pero resulta interesante destacar que, por el encadenamiento de las operaciones, el tiempo de espera en una caja, puede afectar indirectamente al tiempo ocioso de la otra.</w:t>
       </w:r>
     </w:p>
     <w:p>
@@ -4525,7 +4720,7 @@
         </mc:Choice>
         <mc:Fallback>
           <w:pict>
-            <v:line w14:anchorId="4CBBF259" id="Conector recto 22" o:spid="_x0000_s1026" style="position:absolute;z-index:251661312;visibility:visible;mso-wrap-style:square;mso-width-percent:0;mso-height-percent:0;mso-wrap-distance-left:3.17497mm;mso-wrap-distance-top:0;mso-wrap-distance-right:3.17497mm;mso-wrap-distance-bottom:0;mso-position-horizontal:absolute;mso-position-horizontal-relative:text;mso-position-vertical:absolute;mso-position-vertical-relative:text;mso-width-percent:0;mso-height-percent:0;mso-width-relative:page;mso-height-relative:page" from="416.05pt,1.6pt" to="416.05pt,48.7pt" o:gfxdata="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" strokecolor="#a5a5a5 [2092]" strokeweight=".5pt">
+            <v:line w14:anchorId="7E8B8362" id="Conector recto 22" o:spid="_x0000_s1026" style="position:absolute;z-index:251661312;visibility:visible;mso-wrap-style:square;mso-width-percent:0;mso-height-percent:0;mso-wrap-distance-left:3.17497mm;mso-wrap-distance-top:0;mso-wrap-distance-right:3.17497mm;mso-wrap-distance-bottom:0;mso-position-horizontal:absolute;mso-position-horizontal-relative:text;mso-position-vertical:absolute;mso-position-vertical-relative:text;mso-width-percent:0;mso-height-percent:0;mso-width-relative:page;mso-height-relative:page" from="416.05pt,1.6pt" to="416.05pt,48.7pt" o:gfxdata="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" strokecolor="#a5a5a5 [2092]" strokeweight=".5pt">
               <v:stroke joinstyle="miter"/>
               <o:lock v:ext="edit" shapetype="f"/>
             </v:line>
@@ -5479,7 +5674,7 @@
     <w:lsdException w:name="Table Web 2" w:semiHidden="1" w:unhideWhenUsed="1"/>
     <w:lsdException w:name="Table Web 3" w:semiHidden="1" w:unhideWhenUsed="1"/>
     <w:lsdException w:name="Balloon Text" w:semiHidden="1" w:unhideWhenUsed="1"/>
-    <w:lsdException w:name="Table Grid" w:semiHidden="1" w:uiPriority="39" w:unhideWhenUsed="1"/>
+    <w:lsdException w:name="Table Grid" w:uiPriority="39"/>
     <w:lsdException w:name="Table Theme" w:semiHidden="1" w:unhideWhenUsed="1"/>
     <w:lsdException w:name="Placeholder Text" w:semiHidden="1"/>
     <w:lsdException w:name="No Spacing" w:uiPriority="1" w:qFormat="1"/>
@@ -6886,7 +7081,7 @@
 </file>
 
 <file path=customXml/itemProps1.xml><?xml version="1.0" encoding="utf-8"?>
-<ds:datastoreItem xmlns:ds="http://schemas.openxmlformats.org/officeDocument/2006/customXml" ds:itemID="{BE1E986F-E426-44CA-B348-4310D3EF81D9}">
+<ds:datastoreItem xmlns:ds="http://schemas.openxmlformats.org/officeDocument/2006/customXml" ds:itemID="{6E16CB24-41C5-4706-B717-2AACF6661A19}">
   <ds:schemaRefs>
     <ds:schemaRef ds:uri="http://schemas.openxmlformats.org/officeDocument/2006/bibliography"/>
   </ds:schemaRefs>

</xml_diff>